<commit_message>
Add new vizualis_kultura events
</commit_message>
<xml_diff>
--- a/parse/2019.docx
+++ b/parse/2019.docx
@@ -585,7 +585,18 @@
           <w:sz w:val="72"/>
           <w:szCs w:val="72"/>
         </w:rPr>
-        <w:t>Eseménynaptár</w:t>
+        <w:t>Es</w:t>
+      </w:r>
+      <w:bookmarkStart w:id="0" w:name="_GoBack"/>
+      <w:bookmarkEnd w:id="0"/>
+      <w:r>
+        <w:rPr>
+          <w:rFonts w:ascii="Bradley Hand ITC" w:hAnsi="Bradley Hand ITC"/>
+          <w:b/>
+          <w:sz w:val="72"/>
+          <w:szCs w:val="72"/>
+        </w:rPr>
+        <w:t>eménynaptár</w:t>
       </w:r>
     </w:p>
     <w:p>
@@ -1709,20 +1720,6 @@
           <w:rFonts w:ascii="Palatino Linotype" w:hAnsi="Palatino Linotype"/>
         </w:rPr>
       </w:pPr>
-      <w:r>
-        <w:rPr>
-          <w:rFonts w:ascii="Palatino Linotype" w:hAnsi="Palatino Linotype" w:cs="Times New Roman"/>
-          <w:b/>
-        </w:rPr>
-        <w:t xml:space="preserve">6. </w:t>
-      </w:r>
-      <w:r>
-        <w:rPr>
-          <w:rFonts w:ascii="Palatino Linotype" w:hAnsi="Palatino Linotype" w:cs="Times New Roman"/>
-          <w:b/>
-        </w:rPr>
-        <w:tab/>
-      </w:r>
       <w:r>
         <w:rPr>
           <w:rFonts w:ascii="Palatino Linotype" w:hAnsi="Palatino Linotype"/>
@@ -17924,6 +17921,7 @@
         <w:jc w:val="both"/>
         <w:rPr>
           <w:rFonts w:ascii="Palatino Linotype" w:hAnsi="Palatino Linotype"/>
+          <w:i/>
           <w:sz w:val="24"/>
           <w:szCs w:val="24"/>
         </w:rPr>
@@ -17976,7 +17974,6 @@
       <w:r>
         <w:rPr>
           <w:rFonts w:ascii="Palatino Linotype" w:hAnsi="Palatino Linotype"/>
-          <w:i/>
           <w:iCs/>
           <w:sz w:val="24"/>
           <w:szCs w:val="24"/>
@@ -17987,7 +17984,6 @@
       <w:r>
         <w:rPr>
           <w:rFonts w:ascii="Palatino Linotype" w:hAnsi="Palatino Linotype"/>
-          <w:i/>
           <w:iCs/>
           <w:sz w:val="24"/>
           <w:szCs w:val="24"/>
@@ -17999,45 +17995,50 @@
         <w:rPr>
           <w:rStyle w:val="Kiemels"/>
           <w:rFonts w:ascii="Palatino Linotype" w:hAnsi="Palatino Linotype"/>
-          <w:b/>
+          <w:iCs w:val="0"/>
+          <w:sz w:val="24"/>
+          <w:szCs w:val="24"/>
+        </w:rPr>
+        <w:t xml:space="preserve">Tetemre hívom itt a Duna partján a magyar fővárost: ez a város megtagadta ezeréves múltját, ez a város sárba tiporta koronáját, nemzeti színeit és vörös rongyokba öltözött. Ez a város börtönre vetette, kiüldözte a hazából annak legjobbjait és egy év alatt elprédálta összes javainkat. De minél jobban közeledtünk, annál jobban leolvadt szívünkről a jég, és készek vagyunk </w:t>
+      </w:r>
+      <w:proofErr w:type="gramStart"/>
+      <w:r>
+        <w:rPr>
+          <w:rStyle w:val="Kiemels"/>
+          <w:rFonts w:ascii="Palatino Linotype" w:hAnsi="Palatino Linotype"/>
+          <w:iCs w:val="0"/>
+          <w:sz w:val="24"/>
+          <w:szCs w:val="24"/>
+        </w:rPr>
+        <w:t>megbocsátani ..</w:t>
+      </w:r>
+      <w:proofErr w:type="gramEnd"/>
+      <w:r>
+        <w:rPr>
+          <w:rStyle w:val="Kiemels"/>
+          <w:rFonts w:ascii="Palatino Linotype" w:hAnsi="Palatino Linotype"/>
+          <w:iCs w:val="0"/>
+          <w:sz w:val="24"/>
+          <w:szCs w:val="24"/>
+        </w:rPr>
+        <w:t>..</w:t>
+      </w:r>
+      <w:r>
+        <w:rPr>
+          <w:rStyle w:val="Kiemels"/>
+          <w:rFonts w:ascii="Palatino Linotype" w:hAnsi="Palatino Linotype"/>
           <w:i w:val="0"/>
           <w:iCs w:val="0"/>
           <w:sz w:val="24"/>
           <w:szCs w:val="24"/>
         </w:rPr>
-        <w:t xml:space="preserve">Tetemre hívom itt a Duna partján a magyar fővárost: ez a város megtagadta ezeréves múltját, ez a város sárba tiporta koronáját, nemzeti színeit és vörös rongyokba öltözött. Ez a város börtönre vetette, kiüldözte a hazából annak legjobbjait és egy év alatt elprédálta összes javainkat. De minél jobban közeledtünk, annál jobban leolvadt szívünkről a jég, és készek vagyunk </w:t>
-      </w:r>
-      <w:proofErr w:type="gramStart"/>
+        <w:t xml:space="preserve">”. </w:t>
+      </w:r>
       <w:r>
         <w:rPr>
           <w:rStyle w:val="Kiemels"/>
           <w:rFonts w:ascii="Palatino Linotype" w:hAnsi="Palatino Linotype"/>
-          <w:b/>
           <w:i w:val="0"/>
-          <w:iCs w:val="0"/>
-          <w:sz w:val="24"/>
-          <w:szCs w:val="24"/>
-        </w:rPr>
-        <w:t>megbocsátani ..</w:t>
-      </w:r>
-      <w:proofErr w:type="gramEnd"/>
-      <w:r>
-        <w:rPr>
-          <w:rStyle w:val="Kiemels"/>
-          <w:rFonts w:ascii="Palatino Linotype" w:hAnsi="Palatino Linotype"/>
-          <w:b/>
-          <w:i w:val="0"/>
-          <w:iCs w:val="0"/>
-          <w:sz w:val="24"/>
-          <w:szCs w:val="24"/>
-        </w:rPr>
-        <w:t xml:space="preserve">..”. </w:t>
-      </w:r>
-      <w:r>
-        <w:rPr>
-          <w:rStyle w:val="Kiemels"/>
-          <w:rFonts w:ascii="Palatino Linotype" w:hAnsi="Palatino Linotype"/>
-          <w:b/>
           <w:sz w:val="24"/>
           <w:szCs w:val="24"/>
         </w:rPr>
@@ -18358,7 +18359,6 @@
           <w:sz w:val="24"/>
           <w:szCs w:val="24"/>
         </w:rPr>
-        <w:lastRenderedPageBreak/>
         <w:t>25.</w:t>
       </w:r>
       <w:r>
@@ -18377,7 +18377,16 @@
           <w:sz w:val="24"/>
           <w:szCs w:val="24"/>
         </w:rPr>
-        <w:t>, 1919-ben Szovjet-Oroszország jegyzéket intézett a magyar kormányhoz. A szovjet kormány közölte, hogy az Oroszországban levő magyar hadifoglyokat túszoknak tekinti a Magyarországon bebörtönzött kommunistákért.</w:t>
+        <w:t xml:space="preserve">, 1919-ben Szovjet-Oroszország jegyzéket intézett a magyar kormányhoz. A szovjet kormány közölte, hogy az Oroszországban levő </w:t>
+      </w:r>
+      <w:r>
+        <w:rPr>
+          <w:rFonts w:ascii="Palatino Linotype" w:hAnsi="Palatino Linotype"/>
+          <w:sz w:val="24"/>
+          <w:szCs w:val="24"/>
+        </w:rPr>
+        <w:lastRenderedPageBreak/>
+        <w:t>magyar hadifoglyokat túszoknak tekinti a Magyarországon bebörtönzött kommunistákért.</w:t>
       </w:r>
     </w:p>
     <w:p>
@@ -18598,16 +18607,14 @@
         </w:rPr>
         <w:t xml:space="preserve">, 1944-ben </w:t>
       </w:r>
-      <w:proofErr w:type="gramStart"/>
-      <w:r>
-        <w:rPr>
-          <w:rFonts w:ascii="Palatino Linotype" w:hAnsi="Palatino Linotype"/>
-          <w:sz w:val="24"/>
-          <w:szCs w:val="24"/>
-        </w:rPr>
-        <w:t>A</w:t>
-      </w:r>
-      <w:proofErr w:type="gramEnd"/>
+      <w:r>
+        <w:rPr>
+          <w:rFonts w:ascii="Palatino Linotype" w:hAnsi="Palatino Linotype"/>
+          <w:sz w:val="24"/>
+          <w:szCs w:val="24"/>
+        </w:rPr>
+        <w:t>a</w:t>
+      </w:r>
       <w:r>
         <w:rPr>
           <w:rFonts w:ascii="Palatino Linotype" w:hAnsi="Palatino Linotype"/>
@@ -18928,7 +18935,6 @@
           <w:sz w:val="24"/>
           <w:szCs w:val="24"/>
         </w:rPr>
-        <w:lastRenderedPageBreak/>
         <w:t>2.</w:t>
       </w:r>
       <w:r>
@@ -18969,6 +18975,7 @@
           <w:sz w:val="24"/>
           <w:szCs w:val="24"/>
         </w:rPr>
+        <w:lastRenderedPageBreak/>
         <w:t>75 éve</w:t>
       </w:r>
       <w:r>
@@ -19612,25 +19619,23 @@
           <w:sz w:val="24"/>
           <w:szCs w:val="24"/>
         </w:rPr>
-        <w:t xml:space="preserve"> (1825–1894) magyar természettudós, néprajzkutató, a Magyar Tudományos </w:t>
-      </w:r>
-      <w:proofErr w:type="gramStart"/>
-      <w:r>
-        <w:rPr>
-          <w:rFonts w:ascii="Palatino Linotype" w:hAnsi="Palatino Linotype"/>
-          <w:sz w:val="24"/>
-          <w:szCs w:val="24"/>
-        </w:rPr>
-        <w:t>Akadémia levelező</w:t>
-      </w:r>
-      <w:proofErr w:type="gramEnd"/>
-      <w:r>
-        <w:rPr>
-          <w:rFonts w:ascii="Palatino Linotype" w:hAnsi="Palatino Linotype"/>
-          <w:sz w:val="24"/>
-          <w:szCs w:val="24"/>
-        </w:rPr>
-        <w:t xml:space="preserve"> tagja, a pesti Állatkert és a Magyar Nemzeti Múzeum Néprajzi Osztályának első igazgatója.</w:t>
+        <w:t xml:space="preserve"> (1825–1894) magyar természettudós, néprajzkutató, a</w:t>
+      </w:r>
+      <w:r>
+        <w:rPr>
+          <w:rFonts w:ascii="Palatino Linotype" w:hAnsi="Palatino Linotype"/>
+          <w:sz w:val="24"/>
+          <w:szCs w:val="24"/>
+        </w:rPr>
+        <w:t>z MTA</w:t>
+      </w:r>
+      <w:r>
+        <w:rPr>
+          <w:rFonts w:ascii="Palatino Linotype" w:hAnsi="Palatino Linotype"/>
+          <w:sz w:val="24"/>
+          <w:szCs w:val="24"/>
+        </w:rPr>
+        <w:t xml:space="preserve"> levelező tagja, a pesti Állatkert és a Magyar Nemzeti Múzeum Néprajzi Osztályának első igazgatója.</w:t>
       </w:r>
     </w:p>
     <w:p>
@@ -19684,7 +19689,6 @@
           <w:sz w:val="24"/>
           <w:szCs w:val="24"/>
         </w:rPr>
-        <w:lastRenderedPageBreak/>
         <w:t>100 éve</w:t>
       </w:r>
       <w:r>
@@ -19732,6 +19736,7 @@
           <w:sz w:val="24"/>
           <w:szCs w:val="24"/>
         </w:rPr>
+        <w:lastRenderedPageBreak/>
         <w:t>25 éve</w:t>
       </w:r>
       <w:r>
@@ -20213,14 +20218,7 @@
         <w:rPr>
           <w:rFonts w:ascii="Palatino Linotype" w:hAnsi="Palatino Linotype"/>
         </w:rPr>
-        <w:t xml:space="preserve"> Sára és a Szociális Testvérek Társasága minden eszközzel küzdött az országot elárasztó nemzetiszocialista eszme ellen. Ez </w:t>
-      </w:r>
-      <w:r>
-        <w:rPr>
-          <w:rFonts w:ascii="Palatino Linotype" w:hAnsi="Palatino Linotype"/>
-        </w:rPr>
-        <w:lastRenderedPageBreak/>
-        <w:t xml:space="preserve">komoly veszélyekkel járt, amit a testvérek tudatosan vállaltak. Sára 1940 áprilisában így írt naplójában: </w:t>
+        <w:t xml:space="preserve"> Sára és a Szociális Testvérek Társasága minden eszközzel küzdött az országot elárasztó nemzetiszocialista eszme ellen. Ez komoly veszélyekkel járt, amit a testvérek tudatosan vállaltak. Sára 1940 áprilisában így írt naplójában: </w:t>
       </w:r>
       <w:r>
         <w:rPr>
@@ -20293,6 +20291,7 @@
           <w:rFonts w:ascii="Palatino Linotype" w:hAnsi="Palatino Linotype"/>
           <w:b/>
         </w:rPr>
+        <w:lastRenderedPageBreak/>
         <w:t>29.</w:t>
       </w:r>
       <w:r>
@@ -20984,7 +20983,6 @@
           <w:sz w:val="24"/>
           <w:szCs w:val="24"/>
         </w:rPr>
-        <w:lastRenderedPageBreak/>
         <w:t>75 éve</w:t>
       </w:r>
       <w:r>
@@ -21015,6 +21013,7 @@
           <w:sz w:val="24"/>
           <w:szCs w:val="24"/>
         </w:rPr>
+        <w:lastRenderedPageBreak/>
         <w:t>8.</w:t>
       </w:r>
       <w:r>
@@ -21682,16 +21681,7 @@
           <w:sz w:val="24"/>
           <w:szCs w:val="24"/>
         </w:rPr>
-        <w:t xml:space="preserve">, 1945-ben az 1941/42-es újvidéki „hideg napokért” bosszúból, a délvidéki szerb katonai közigazgatás büntetőtáborba telepítette Csurog (550 </w:t>
-      </w:r>
-      <w:r>
-        <w:rPr>
-          <w:rFonts w:ascii="Palatino Linotype" w:hAnsi="Palatino Linotype"/>
-          <w:sz w:val="24"/>
-          <w:szCs w:val="24"/>
-        </w:rPr>
-        <w:lastRenderedPageBreak/>
-        <w:t xml:space="preserve">fő), </w:t>
+        <w:t xml:space="preserve">, 1945-ben az 1941/42-es újvidéki „hideg napokért” bosszúból, a délvidéki szerb katonai közigazgatás büntetőtáborba telepítette Csurog (550 fő), </w:t>
       </w:r>
       <w:proofErr w:type="spellStart"/>
       <w:r>
@@ -21731,6 +21721,7 @@
           <w:sz w:val="24"/>
           <w:szCs w:val="24"/>
         </w:rPr>
+        <w:lastRenderedPageBreak/>
         <w:t>25-26.</w:t>
       </w:r>
       <w:r>
@@ -22209,7 +22200,6 @@
           <w:sz w:val="24"/>
           <w:szCs w:val="24"/>
         </w:rPr>
-        <w:lastRenderedPageBreak/>
         <w:t>17.</w:t>
       </w:r>
       <w:r>
@@ -22312,6 +22302,7 @@
           <w:sz w:val="24"/>
           <w:szCs w:val="24"/>
         </w:rPr>
+        <w:lastRenderedPageBreak/>
         <w:t>24.</w:t>
       </w:r>
       <w:r>
@@ -22926,7 +22917,16 @@
           <w:sz w:val="24"/>
           <w:szCs w:val="24"/>
         </w:rPr>
-        <w:t xml:space="preserve"> író. Másnap a marosvásárhelyi magyarok segítségére érkeztek a környékbeli székelyek és a </w:t>
+        <w:t xml:space="preserve"> író. Másnap a marosvásárhelyi magyarok segítségére érkeztek a környékbeli székelyek és a magyar cigányok, akik kiverték a városból a románokat. Az eseményeknek öt halálos áldozata (három magyar és két román), valamint több száz sebesültje volt, mire harmadnap a román </w:t>
+      </w:r>
+      <w:r>
+        <w:rPr>
+          <w:rFonts w:ascii="Palatino Linotype" w:hAnsi="Palatino Linotype"/>
+          <w:sz w:val="24"/>
+          <w:szCs w:val="24"/>
+        </w:rPr>
+        <w:tab/>
+        <w:t xml:space="preserve">hadsereg érdemben beavatkozott és megfékezte az összecsapásokat. Később több mint negyven embert ítéltek el, </w:t>
       </w:r>
       <w:r>
         <w:rPr>
@@ -22935,16 +22935,7 @@
           <w:szCs w:val="24"/>
         </w:rPr>
         <w:lastRenderedPageBreak/>
-        <w:t xml:space="preserve">magyar cigányok, akik kiverték a városból a románokat. Az eseményeknek öt halálos áldozata (három magyar és két román), valamint több száz sebesültje volt, mire harmadnap a román </w:t>
-      </w:r>
-      <w:r>
-        <w:rPr>
-          <w:rFonts w:ascii="Palatino Linotype" w:hAnsi="Palatino Linotype"/>
-          <w:sz w:val="24"/>
-          <w:szCs w:val="24"/>
-        </w:rPr>
-        <w:tab/>
-        <w:t xml:space="preserve">hadsereg érdemben beavatkozott és megfékezte az összecsapásokat. Később több mint negyven embert ítéltek el, köztük csak két románt, a többiek magyarok és magyar cigányok voltak. Ma már tisztán látjuk, hogy a </w:t>
+        <w:t xml:space="preserve">köztük csak két románt, a többiek magyarok és magyar cigányok voltak. Ma már tisztán látjuk, hogy a </w:t>
       </w:r>
       <w:proofErr w:type="spellStart"/>
       <w:r>
@@ -36064,10 +36055,1484 @@
     </w:p>
     <w:p>
       <w:pPr>
+        <w:adjustRightInd w:val="0"/>
+        <w:snapToGrid w:val="0"/>
+        <w:spacing w:after="120" w:line="240" w:lineRule="auto"/>
+        <w:ind w:left="709" w:hanging="709"/>
+        <w:jc w:val="center"/>
+        <w:rPr>
+          <w:rFonts w:ascii="Bradley Hand ITC" w:hAnsi="Bradley Hand ITC" w:cs="Times New Roman"/>
+          <w:b/>
+          <w:sz w:val="32"/>
+          <w:szCs w:val="32"/>
+        </w:rPr>
+      </w:pPr>
+      <w:r>
+        <w:rPr>
+          <w:rFonts w:ascii="Bradley Hand ITC" w:hAnsi="Bradley Hand ITC" w:cs="Times New Roman"/>
+          <w:b/>
+          <w:sz w:val="32"/>
+          <w:szCs w:val="32"/>
+        </w:rPr>
+        <w:t>Októ</w:t>
+      </w:r>
+      <w:r>
+        <w:rPr>
+          <w:rFonts w:ascii="Bradley Hand ITC" w:hAnsi="Bradley Hand ITC" w:cs="Times New Roman"/>
+          <w:b/>
+          <w:sz w:val="32"/>
+          <w:szCs w:val="32"/>
+        </w:rPr>
+        <w:t>ber</w:t>
+      </w:r>
+    </w:p>
+    <w:p>
+      <w:pPr>
         <w:spacing w:after="120" w:line="240" w:lineRule="auto"/>
         <w:ind w:left="709" w:hanging="709"/>
         <w:jc w:val="both"/>
         <w:rPr>
+          <w:rFonts w:ascii="Palatino Linotype" w:hAnsi="Palatino Linotype"/>
+          <w:sz w:val="24"/>
+          <w:szCs w:val="24"/>
+        </w:rPr>
+      </w:pPr>
+      <w:r>
+        <w:rPr>
+          <w:rFonts w:ascii="Palatino Linotype" w:hAnsi="Palatino Linotype"/>
+          <w:b/>
+          <w:sz w:val="24"/>
+          <w:szCs w:val="24"/>
+        </w:rPr>
+        <w:t>4</w:t>
+      </w:r>
+      <w:r>
+        <w:rPr>
+          <w:rFonts w:ascii="Palatino Linotype" w:hAnsi="Palatino Linotype"/>
+          <w:b/>
+          <w:sz w:val="24"/>
+          <w:szCs w:val="24"/>
+        </w:rPr>
+        <w:t>.</w:t>
+      </w:r>
+      <w:r>
+        <w:rPr>
+          <w:rFonts w:ascii="Palatino Linotype" w:hAnsi="Palatino Linotype"/>
+          <w:sz w:val="24"/>
+          <w:szCs w:val="24"/>
+        </w:rPr>
+        <w:tab/>
+      </w:r>
+      <w:r>
+        <w:rPr>
+          <w:rFonts w:ascii="Palatino Linotype" w:hAnsi="Palatino Linotype"/>
+          <w:b/>
+          <w:sz w:val="24"/>
+          <w:szCs w:val="24"/>
+        </w:rPr>
+        <w:t>350 éve</w:t>
+      </w:r>
+      <w:r>
+        <w:rPr>
+          <w:rFonts w:ascii="Palatino Linotype" w:hAnsi="Palatino Linotype"/>
+          <w:sz w:val="24"/>
+          <w:szCs w:val="24"/>
+        </w:rPr>
+        <w:t xml:space="preserve"> hunyt el </w:t>
+      </w:r>
+      <w:r>
+        <w:rPr>
+          <w:rFonts w:ascii="Palatino Linotype" w:hAnsi="Palatino Linotype"/>
+          <w:b/>
+          <w:smallCaps/>
+          <w:sz w:val="24"/>
+          <w:szCs w:val="24"/>
+        </w:rPr>
+        <w:t xml:space="preserve">Rembrandt </w:t>
+      </w:r>
+      <w:proofErr w:type="spellStart"/>
+      <w:r>
+        <w:rPr>
+          <w:rFonts w:ascii="Palatino Linotype" w:hAnsi="Palatino Linotype"/>
+          <w:b/>
+          <w:smallCaps/>
+          <w:sz w:val="24"/>
+          <w:szCs w:val="24"/>
+        </w:rPr>
+        <w:t>Harmenszoon</w:t>
+      </w:r>
+      <w:proofErr w:type="spellEnd"/>
+      <w:r>
+        <w:rPr>
+          <w:rFonts w:ascii="Palatino Linotype" w:hAnsi="Palatino Linotype"/>
+          <w:b/>
+          <w:smallCaps/>
+          <w:sz w:val="24"/>
+          <w:szCs w:val="24"/>
+        </w:rPr>
+        <w:t xml:space="preserve"> van </w:t>
+      </w:r>
+      <w:proofErr w:type="spellStart"/>
+      <w:r>
+        <w:rPr>
+          <w:rFonts w:ascii="Palatino Linotype" w:hAnsi="Palatino Linotype"/>
+          <w:b/>
+          <w:smallCaps/>
+          <w:sz w:val="24"/>
+          <w:szCs w:val="24"/>
+        </w:rPr>
+        <w:t>Rijn</w:t>
+      </w:r>
+      <w:proofErr w:type="spellEnd"/>
+      <w:r>
+        <w:rPr>
+          <w:rFonts w:ascii="Palatino Linotype" w:hAnsi="Palatino Linotype"/>
+          <w:b/>
+          <w:smallCaps/>
+          <w:sz w:val="24"/>
+          <w:szCs w:val="24"/>
+        </w:rPr>
+        <w:t xml:space="preserve"> </w:t>
+      </w:r>
+      <w:r>
+        <w:rPr>
+          <w:rFonts w:ascii="Palatino Linotype" w:hAnsi="Palatino Linotype"/>
+          <w:sz w:val="24"/>
+          <w:szCs w:val="24"/>
+        </w:rPr>
+        <w:t>(1606</w:t>
+      </w:r>
+      <w:r>
+        <w:rPr>
+          <w:rFonts w:ascii="Palatino Linotype" w:hAnsi="Palatino Linotype"/>
+          <w:sz w:val="24"/>
+          <w:szCs w:val="24"/>
+        </w:rPr>
+        <w:t>–</w:t>
+      </w:r>
+      <w:r>
+        <w:rPr>
+          <w:rFonts w:ascii="Palatino Linotype" w:hAnsi="Palatino Linotype"/>
+          <w:sz w:val="24"/>
+          <w:szCs w:val="24"/>
+        </w:rPr>
+        <w:t xml:space="preserve">1669) németalföldi barokk festő. A világ egyik legismertebb művésze, a </w:t>
+      </w:r>
+      <w:r>
+        <w:rPr>
+          <w:rFonts w:ascii="Palatino Linotype" w:hAnsi="Palatino Linotype"/>
+          <w:i/>
+          <w:sz w:val="24"/>
+          <w:szCs w:val="24"/>
+        </w:rPr>
+        <w:t>holland aranykor</w:t>
+      </w:r>
+      <w:r>
+        <w:rPr>
+          <w:rFonts w:ascii="Palatino Linotype" w:hAnsi="Palatino Linotype"/>
+          <w:sz w:val="24"/>
+          <w:szCs w:val="24"/>
+        </w:rPr>
+        <w:t xml:space="preserve"> vezéregyénisége elszegényedve halt meg és ma egy ismeretlen sírban nyugszik. Rembrandt </w:t>
+      </w:r>
+      <w:proofErr w:type="spellStart"/>
+      <w:r>
+        <w:rPr>
+          <w:rFonts w:ascii="Palatino Linotype" w:hAnsi="Palatino Linotype"/>
+          <w:sz w:val="24"/>
+          <w:szCs w:val="24"/>
+        </w:rPr>
+        <w:t>Leydenben</w:t>
+      </w:r>
+      <w:proofErr w:type="spellEnd"/>
+      <w:r>
+        <w:rPr>
+          <w:rFonts w:ascii="Palatino Linotype" w:hAnsi="Palatino Linotype"/>
+          <w:sz w:val="24"/>
+          <w:szCs w:val="24"/>
+        </w:rPr>
+        <w:t xml:space="preserve"> született, egy református városi molnár és egy k</w:t>
+      </w:r>
+      <w:r>
+        <w:rPr>
+          <w:rFonts w:ascii="Palatino Linotype" w:hAnsi="Palatino Linotype"/>
+          <w:sz w:val="24"/>
+          <w:szCs w:val="24"/>
+        </w:rPr>
+        <w:t xml:space="preserve">atolikus pékleány gyermekeként. </w:t>
+      </w:r>
+      <w:r>
+        <w:rPr>
+          <w:rFonts w:ascii="Palatino Linotype" w:hAnsi="Palatino Linotype"/>
+          <w:sz w:val="24"/>
+          <w:szCs w:val="24"/>
+        </w:rPr>
+        <w:t>Családja jómódban élt,</w:t>
+      </w:r>
+      <w:r>
+        <w:rPr>
+          <w:rFonts w:ascii="Palatino Linotype" w:hAnsi="Palatino Linotype"/>
+          <w:sz w:val="24"/>
+          <w:szCs w:val="24"/>
+        </w:rPr>
+        <w:t xml:space="preserve"> aminek köszönhetően a</w:t>
+      </w:r>
+      <w:r>
+        <w:rPr>
+          <w:rFonts w:ascii="Palatino Linotype" w:hAnsi="Palatino Linotype"/>
+          <w:sz w:val="24"/>
+          <w:szCs w:val="24"/>
+        </w:rPr>
+        <w:t xml:space="preserve"> város latin iskolá</w:t>
+      </w:r>
+      <w:r>
+        <w:rPr>
+          <w:rFonts w:ascii="Palatino Linotype" w:hAnsi="Palatino Linotype"/>
+          <w:sz w:val="24"/>
+          <w:szCs w:val="24"/>
+        </w:rPr>
+        <w:t>jában, majd az egyetemén tanult.</w:t>
+      </w:r>
+      <w:r>
+        <w:rPr>
+          <w:rFonts w:ascii="Palatino Linotype" w:hAnsi="Palatino Linotype"/>
+          <w:sz w:val="24"/>
+          <w:szCs w:val="24"/>
+        </w:rPr>
+        <w:t xml:space="preserve"> </w:t>
+      </w:r>
+      <w:r>
+        <w:rPr>
+          <w:rFonts w:ascii="Palatino Linotype" w:hAnsi="Palatino Linotype"/>
+          <w:sz w:val="24"/>
+          <w:szCs w:val="24"/>
+        </w:rPr>
+        <w:t>A</w:t>
+      </w:r>
+      <w:r>
+        <w:rPr>
+          <w:rFonts w:ascii="Palatino Linotype" w:hAnsi="Palatino Linotype"/>
+          <w:sz w:val="24"/>
+          <w:szCs w:val="24"/>
+        </w:rPr>
+        <w:t xml:space="preserve">zonban félbehagyta tanulmányait, és elkezdett festészetet tanulni Jakob van </w:t>
+      </w:r>
+      <w:proofErr w:type="spellStart"/>
+      <w:r>
+        <w:rPr>
+          <w:rFonts w:ascii="Palatino Linotype" w:hAnsi="Palatino Linotype"/>
+          <w:sz w:val="24"/>
+          <w:szCs w:val="24"/>
+        </w:rPr>
+        <w:t>Swanenburch</w:t>
+      </w:r>
+      <w:proofErr w:type="spellEnd"/>
+      <w:r>
+        <w:rPr>
+          <w:rFonts w:ascii="Palatino Linotype" w:hAnsi="Palatino Linotype"/>
+          <w:sz w:val="24"/>
+          <w:szCs w:val="24"/>
+        </w:rPr>
+        <w:t xml:space="preserve"> műtermében, majd 1623-ban Amszterdamban </w:t>
+      </w:r>
+      <w:proofErr w:type="spellStart"/>
+      <w:r>
+        <w:rPr>
+          <w:rFonts w:ascii="Palatino Linotype" w:hAnsi="Palatino Linotype"/>
+          <w:sz w:val="24"/>
+          <w:szCs w:val="24"/>
+        </w:rPr>
+        <w:t>Pieter</w:t>
+      </w:r>
+      <w:proofErr w:type="spellEnd"/>
+      <w:r>
+        <w:rPr>
+          <w:rFonts w:ascii="Palatino Linotype" w:hAnsi="Palatino Linotype"/>
+          <w:sz w:val="24"/>
+          <w:szCs w:val="24"/>
+        </w:rPr>
+        <w:t xml:space="preserve"> </w:t>
+      </w:r>
+      <w:proofErr w:type="spellStart"/>
+      <w:r>
+        <w:rPr>
+          <w:rFonts w:ascii="Palatino Linotype" w:hAnsi="Palatino Linotype"/>
+          <w:sz w:val="24"/>
+          <w:szCs w:val="24"/>
+        </w:rPr>
+        <w:t>Lastmannál</w:t>
+      </w:r>
+      <w:proofErr w:type="spellEnd"/>
+      <w:r>
+        <w:rPr>
+          <w:rFonts w:ascii="Palatino Linotype" w:hAnsi="Palatino Linotype"/>
+          <w:sz w:val="24"/>
+          <w:szCs w:val="24"/>
+        </w:rPr>
+        <w:t>. Kezdetben visszatért Leidenbe, és önálló mester lett, de 1631-ben Amszterdamba költözött, mert 25 évesen már olyan hírnévnek örvendett, hogy számos megbízása innen érkezett. Életének legsi</w:t>
+      </w:r>
+      <w:r>
+        <w:rPr>
+          <w:rFonts w:ascii="Palatino Linotype" w:hAnsi="Palatino Linotype"/>
+          <w:sz w:val="24"/>
+          <w:szCs w:val="24"/>
+        </w:rPr>
+        <w:t>keresebb szakasza itt kezdődött.</w:t>
+      </w:r>
+      <w:r>
+        <w:rPr>
+          <w:rFonts w:ascii="Palatino Linotype" w:hAnsi="Palatino Linotype"/>
+          <w:sz w:val="24"/>
+          <w:szCs w:val="24"/>
+        </w:rPr>
+        <w:t xml:space="preserve"> </w:t>
+      </w:r>
+      <w:r>
+        <w:rPr>
+          <w:rFonts w:ascii="Palatino Linotype" w:hAnsi="Palatino Linotype"/>
+          <w:sz w:val="24"/>
+          <w:szCs w:val="24"/>
+        </w:rPr>
+        <w:t>I</w:t>
+      </w:r>
+      <w:r>
+        <w:rPr>
+          <w:rFonts w:ascii="Palatino Linotype" w:hAnsi="Palatino Linotype"/>
+          <w:sz w:val="24"/>
+          <w:szCs w:val="24"/>
+        </w:rPr>
+        <w:t>smert, keresett és gazdag művész lett, nemzetközi hírnevet szerzett. Tanítványokat foglalkoztat</w:t>
+      </w:r>
+      <w:r>
+        <w:rPr>
+          <w:rFonts w:ascii="Palatino Linotype" w:hAnsi="Palatino Linotype"/>
+          <w:sz w:val="24"/>
+          <w:szCs w:val="24"/>
+        </w:rPr>
+        <w:t>ott, főként portré</w:t>
+      </w:r>
+      <w:r>
+        <w:rPr>
+          <w:rFonts w:ascii="Palatino Linotype" w:hAnsi="Palatino Linotype"/>
+          <w:sz w:val="24"/>
+          <w:szCs w:val="24"/>
+        </w:rPr>
+        <w:t>festőként alkot</w:t>
+      </w:r>
+      <w:r>
+        <w:rPr>
+          <w:rFonts w:ascii="Palatino Linotype" w:hAnsi="Palatino Linotype"/>
+          <w:sz w:val="24"/>
+          <w:szCs w:val="24"/>
+        </w:rPr>
+        <w:t>ott</w:t>
+      </w:r>
+      <w:r>
+        <w:rPr>
+          <w:rFonts w:ascii="Palatino Linotype" w:hAnsi="Palatino Linotype"/>
+          <w:sz w:val="24"/>
+          <w:szCs w:val="24"/>
+        </w:rPr>
+        <w:t>, illetve bibliai és mitológiai témákat fest</w:t>
+      </w:r>
+      <w:r>
+        <w:rPr>
+          <w:rFonts w:ascii="Palatino Linotype" w:hAnsi="Palatino Linotype"/>
+          <w:sz w:val="24"/>
+          <w:szCs w:val="24"/>
+        </w:rPr>
+        <w:t>ett</w:t>
+      </w:r>
+      <w:r>
+        <w:rPr>
+          <w:rFonts w:ascii="Palatino Linotype" w:hAnsi="Palatino Linotype"/>
+          <w:sz w:val="24"/>
+          <w:szCs w:val="24"/>
+        </w:rPr>
+        <w:t xml:space="preserve">. Élete megjelenik festményein is, önarcképei és felesége, </w:t>
+      </w:r>
+      <w:proofErr w:type="spellStart"/>
+      <w:r>
+        <w:rPr>
+          <w:rFonts w:ascii="Palatino Linotype" w:hAnsi="Palatino Linotype"/>
+          <w:sz w:val="24"/>
+          <w:szCs w:val="24"/>
+        </w:rPr>
+        <w:t>Saskia</w:t>
+      </w:r>
+      <w:proofErr w:type="spellEnd"/>
+      <w:r>
+        <w:rPr>
+          <w:rFonts w:ascii="Palatino Linotype" w:hAnsi="Palatino Linotype"/>
+          <w:sz w:val="24"/>
+          <w:szCs w:val="24"/>
+        </w:rPr>
+        <w:t xml:space="preserve"> </w:t>
+      </w:r>
+      <w:proofErr w:type="spellStart"/>
+      <w:r>
+        <w:rPr>
+          <w:rFonts w:ascii="Palatino Linotype" w:hAnsi="Palatino Linotype"/>
+          <w:sz w:val="24"/>
+          <w:szCs w:val="24"/>
+        </w:rPr>
+        <w:t>Uylenburg</w:t>
+      </w:r>
+      <w:proofErr w:type="spellEnd"/>
+      <w:r>
+        <w:rPr>
+          <w:rFonts w:ascii="Palatino Linotype" w:hAnsi="Palatino Linotype"/>
+          <w:sz w:val="24"/>
+          <w:szCs w:val="24"/>
+        </w:rPr>
+        <w:t xml:space="preserve"> portréi a pompát tükrözik. A humanista műértők már korán támogatták, tehetségét </w:t>
+      </w:r>
+      <w:proofErr w:type="spellStart"/>
+      <w:r>
+        <w:rPr>
+          <w:rFonts w:ascii="Palatino Linotype" w:hAnsi="Palatino Linotype"/>
+          <w:sz w:val="24"/>
+          <w:szCs w:val="24"/>
+        </w:rPr>
+        <w:t>Constantijn</w:t>
+      </w:r>
+      <w:proofErr w:type="spellEnd"/>
+      <w:r>
+        <w:rPr>
+          <w:rFonts w:ascii="Palatino Linotype" w:hAnsi="Palatino Linotype"/>
+          <w:sz w:val="24"/>
+          <w:szCs w:val="24"/>
+        </w:rPr>
+        <w:t xml:space="preserve"> Huygens, Frigyes Henrik </w:t>
+      </w:r>
+      <w:proofErr w:type="spellStart"/>
+      <w:r>
+        <w:rPr>
+          <w:rFonts w:ascii="Palatino Linotype" w:hAnsi="Palatino Linotype"/>
+          <w:sz w:val="24"/>
+          <w:szCs w:val="24"/>
+        </w:rPr>
+        <w:t>orániai</w:t>
+      </w:r>
+      <w:proofErr w:type="spellEnd"/>
+      <w:r>
+        <w:rPr>
+          <w:rFonts w:ascii="Palatino Linotype" w:hAnsi="Palatino Linotype"/>
+          <w:sz w:val="24"/>
+          <w:szCs w:val="24"/>
+        </w:rPr>
+        <w:t xml:space="preserve"> herceg titkára is felismerte és ő ajánlotta be a hágai udvarba. Ennek köszönhető a herceg számára festett </w:t>
+      </w:r>
+      <w:r>
+        <w:rPr>
+          <w:rFonts w:ascii="Palatino Linotype" w:hAnsi="Palatino Linotype"/>
+          <w:i/>
+          <w:sz w:val="24"/>
+          <w:szCs w:val="24"/>
+        </w:rPr>
+        <w:t>Passió-sorozat</w:t>
+      </w:r>
+      <w:r>
+        <w:rPr>
+          <w:rFonts w:ascii="Palatino Linotype" w:hAnsi="Palatino Linotype"/>
+          <w:sz w:val="24"/>
+          <w:szCs w:val="24"/>
+        </w:rPr>
+        <w:t xml:space="preserve"> és </w:t>
+      </w:r>
+      <w:r>
+        <w:rPr>
+          <w:rFonts w:ascii="Palatino Linotype" w:hAnsi="Palatino Linotype"/>
+          <w:i/>
+          <w:sz w:val="24"/>
+          <w:szCs w:val="24"/>
+        </w:rPr>
+        <w:t>Sámson-</w:t>
+      </w:r>
+      <w:r>
+        <w:rPr>
+          <w:rFonts w:ascii="Palatino Linotype" w:hAnsi="Palatino Linotype"/>
+          <w:i/>
+          <w:sz w:val="24"/>
+          <w:szCs w:val="24"/>
+        </w:rPr>
+        <w:lastRenderedPageBreak/>
+        <w:t xml:space="preserve">képek. </w:t>
+      </w:r>
+      <w:r>
+        <w:rPr>
+          <w:rFonts w:ascii="Palatino Linotype" w:hAnsi="Palatino Linotype"/>
+          <w:sz w:val="24"/>
+          <w:szCs w:val="24"/>
+        </w:rPr>
+        <w:t>Az erőteljes fén</w:t>
+      </w:r>
+      <w:r>
+        <w:rPr>
+          <w:rFonts w:ascii="Palatino Linotype" w:hAnsi="Palatino Linotype"/>
+          <w:sz w:val="24"/>
+          <w:szCs w:val="24"/>
+        </w:rPr>
+        <w:t>y-árnyék ellentét (</w:t>
+      </w:r>
+      <w:proofErr w:type="spellStart"/>
+      <w:r>
+        <w:rPr>
+          <w:rFonts w:ascii="Palatino Linotype" w:hAnsi="Palatino Linotype"/>
+          <w:sz w:val="24"/>
+          <w:szCs w:val="24"/>
+        </w:rPr>
+        <w:t>chiaroscuro</w:t>
+      </w:r>
+      <w:proofErr w:type="spellEnd"/>
+      <w:r>
+        <w:rPr>
+          <w:rFonts w:ascii="Palatino Linotype" w:hAnsi="Palatino Linotype"/>
+          <w:sz w:val="24"/>
+          <w:szCs w:val="24"/>
+        </w:rPr>
+        <w:t>)</w:t>
+      </w:r>
+      <w:r>
+        <w:rPr>
+          <w:rFonts w:ascii="Palatino Linotype" w:hAnsi="Palatino Linotype"/>
+          <w:sz w:val="24"/>
+          <w:szCs w:val="24"/>
+        </w:rPr>
+        <w:t xml:space="preserve"> már a korai műveinek is jellemző formajegye. Azonban az éles kontúr helyett nála a fény és az atmoszféra varázslatos módon eggyé olvad. 1642-ben fejezte be egyik főművét, a 4,5×</w:t>
+      </w:r>
+      <w:proofErr w:type="spellStart"/>
+      <w:r>
+        <w:rPr>
+          <w:rFonts w:ascii="Palatino Linotype" w:hAnsi="Palatino Linotype"/>
+          <w:sz w:val="24"/>
+          <w:szCs w:val="24"/>
+        </w:rPr>
+        <w:t>5</w:t>
+      </w:r>
+      <w:proofErr w:type="spellEnd"/>
+      <w:r>
+        <w:rPr>
+          <w:rFonts w:ascii="Palatino Linotype" w:hAnsi="Palatino Linotype"/>
+          <w:sz w:val="24"/>
+          <w:szCs w:val="24"/>
+        </w:rPr>
+        <w:t xml:space="preserve"> méteres </w:t>
+      </w:r>
+      <w:r>
+        <w:rPr>
+          <w:rFonts w:ascii="Palatino Linotype" w:hAnsi="Palatino Linotype"/>
+          <w:i/>
+          <w:sz w:val="24"/>
+          <w:szCs w:val="24"/>
+        </w:rPr>
+        <w:t>Éjjeli őrjáratot</w:t>
+      </w:r>
+      <w:r>
+        <w:rPr>
+          <w:rFonts w:ascii="Palatino Linotype" w:hAnsi="Palatino Linotype"/>
+          <w:sz w:val="24"/>
+          <w:szCs w:val="24"/>
+        </w:rPr>
+        <w:t xml:space="preserve">, amelynek eredeti címe </w:t>
+      </w:r>
+      <w:proofErr w:type="spellStart"/>
+      <w:r>
+        <w:rPr>
+          <w:rFonts w:ascii="Palatino Linotype" w:hAnsi="Palatino Linotype"/>
+          <w:i/>
+          <w:sz w:val="24"/>
+          <w:szCs w:val="24"/>
+        </w:rPr>
+        <w:t>Frans</w:t>
+      </w:r>
+      <w:proofErr w:type="spellEnd"/>
+      <w:r>
+        <w:rPr>
+          <w:rFonts w:ascii="Palatino Linotype" w:hAnsi="Palatino Linotype"/>
+          <w:i/>
+          <w:sz w:val="24"/>
+          <w:szCs w:val="24"/>
+        </w:rPr>
+        <w:t xml:space="preserve"> </w:t>
+      </w:r>
+      <w:proofErr w:type="spellStart"/>
+      <w:r>
+        <w:rPr>
+          <w:rFonts w:ascii="Palatino Linotype" w:hAnsi="Palatino Linotype"/>
+          <w:i/>
+          <w:sz w:val="24"/>
+          <w:szCs w:val="24"/>
+        </w:rPr>
+        <w:t>Banning</w:t>
+      </w:r>
+      <w:proofErr w:type="spellEnd"/>
+      <w:r>
+        <w:rPr>
+          <w:rFonts w:ascii="Palatino Linotype" w:hAnsi="Palatino Linotype"/>
+          <w:i/>
+          <w:sz w:val="24"/>
+          <w:szCs w:val="24"/>
+        </w:rPr>
+        <w:t xml:space="preserve"> </w:t>
+      </w:r>
+      <w:proofErr w:type="spellStart"/>
+      <w:r>
+        <w:rPr>
+          <w:rFonts w:ascii="Palatino Linotype" w:hAnsi="Palatino Linotype"/>
+          <w:i/>
+          <w:sz w:val="24"/>
+          <w:szCs w:val="24"/>
+        </w:rPr>
+        <w:t>Cocq</w:t>
+      </w:r>
+      <w:proofErr w:type="spellEnd"/>
+      <w:r>
+        <w:rPr>
+          <w:rFonts w:ascii="Palatino Linotype" w:hAnsi="Palatino Linotype"/>
+          <w:i/>
+          <w:sz w:val="24"/>
+          <w:szCs w:val="24"/>
+        </w:rPr>
+        <w:t xml:space="preserve"> kapitány milíciája</w:t>
+      </w:r>
+      <w:r>
+        <w:rPr>
+          <w:rFonts w:ascii="Palatino Linotype" w:hAnsi="Palatino Linotype"/>
+          <w:sz w:val="24"/>
+          <w:szCs w:val="24"/>
+        </w:rPr>
+        <w:t xml:space="preserve">. A becenevét azért kapta, mert Rembrandt festménye az általa használt fedő lakkréteg miatt az évek során egyre sötétebb lett. Ezt a réteget csak az 1940-es években távolították el, ekkor derült ki, hogy a sötétből napfénybe kilépő alakokat festett. A kép esetenként meglehetősen szürreális elemeket tartalmaz. Minden alaknak más a ruhája, nem a szokásos egyenruhában festette meg őket, az egész kép távol áll a szokványos csoportkép típustól, ezért a megrendelő Lövészegylet nehezen fogadta el. Például, a kép közepe táján látható két fiatal női alak, az egyiküknek elmosódott az arca, a másik öve alá egy csirke van betűzve. Az évek során sok spekuláció látott napvilágot azzal kapcsolatban, hogy mi lehetett a művész szándéka ezekkel az elemekkel. Ha nem is biztosan a helyes megoldás, de mindenesetre érdekes lehet Peter </w:t>
+      </w:r>
+      <w:proofErr w:type="spellStart"/>
+      <w:r>
+        <w:rPr>
+          <w:rFonts w:ascii="Palatino Linotype" w:hAnsi="Palatino Linotype"/>
+          <w:sz w:val="24"/>
+          <w:szCs w:val="24"/>
+        </w:rPr>
+        <w:t>Greenaway</w:t>
+      </w:r>
+      <w:proofErr w:type="spellEnd"/>
+      <w:r>
+        <w:rPr>
+          <w:rFonts w:ascii="Palatino Linotype" w:hAnsi="Palatino Linotype"/>
+          <w:sz w:val="24"/>
+          <w:szCs w:val="24"/>
+        </w:rPr>
+        <w:t xml:space="preserve"> </w:t>
+      </w:r>
+      <w:r>
+        <w:rPr>
+          <w:rFonts w:ascii="Palatino Linotype" w:hAnsi="Palatino Linotype"/>
+          <w:i/>
+          <w:sz w:val="24"/>
+          <w:szCs w:val="24"/>
+        </w:rPr>
+        <w:t>J'</w:t>
+      </w:r>
+      <w:proofErr w:type="spellStart"/>
+      <w:r>
+        <w:rPr>
+          <w:rFonts w:ascii="Palatino Linotype" w:hAnsi="Palatino Linotype"/>
+          <w:i/>
+          <w:sz w:val="24"/>
+          <w:szCs w:val="24"/>
+        </w:rPr>
+        <w:t>accuse</w:t>
+      </w:r>
+      <w:proofErr w:type="spellEnd"/>
+      <w:r>
+        <w:rPr>
+          <w:rFonts w:ascii="Palatino Linotype" w:hAnsi="Palatino Linotype"/>
+          <w:sz w:val="24"/>
+          <w:szCs w:val="24"/>
+        </w:rPr>
+        <w:t xml:space="preserve"> című filmje, amelyben a rejtélyek megoldására (és felsorolására) tesz kísérletet. Rembrandt nem élt takarékosan. Szenvedélyesen gyűjtötte a ritka és drága műkincseket, nyomatokat, míg végül ez oda vezetett, hogy 1656-ban csődöt kellett jelentenie. Hitelezői 1657–58-ban elárverezték házát és műgyűjteményét, ezután sokkal szerényebb lakásba kellett költöznie. Élete során becslések szerint 2000 rajzot, 600 festményt és 300 metszetet készített, ezek között közel 100 önarcképet, amelyek segítségével végigkísérhetjük élete alakulását és arcának változásait. Művei a világ számos nagy múzeumaiban megtalálhatóak, a Szépművészeti Múzeum is őriz alkotásaiból. </w:t>
+      </w:r>
+    </w:p>
+    <w:p>
+      <w:pPr>
+        <w:spacing w:after="120" w:line="240" w:lineRule="auto"/>
+        <w:ind w:left="709" w:hanging="1"/>
+        <w:jc w:val="both"/>
+        <w:rPr>
+          <w:rFonts w:ascii="Palatino Linotype" w:hAnsi="Palatino Linotype"/>
+          <w:sz w:val="24"/>
+          <w:szCs w:val="24"/>
+        </w:rPr>
+      </w:pPr>
+      <w:hyperlink r:id="rId102" w:history="1">
+        <w:r>
+          <w:rPr>
+            <w:rStyle w:val="Hiperhivatkozs"/>
+            <w:rFonts w:ascii="Palatino Linotype" w:hAnsi="Palatino Linotype"/>
+            <w:sz w:val="24"/>
+            <w:szCs w:val="24"/>
+          </w:rPr>
+          <w:t>http://www.artchive.com/artchive/ftptoc/rembrandt_ext.html</w:t>
+        </w:r>
+      </w:hyperlink>
+      <w:r>
+        <w:rPr>
+          <w:rStyle w:val="Hiperhivatkozs"/>
+          <w:rFonts w:ascii="Palatino Linotype" w:hAnsi="Palatino Linotype"/>
+          <w:sz w:val="24"/>
+          <w:szCs w:val="24"/>
+        </w:rPr>
+        <w:t xml:space="preserve">, </w:t>
+      </w:r>
+      <w:hyperlink r:id="rId103" w:history="1">
+        <w:r>
+          <w:rPr>
+            <w:rStyle w:val="Hiperhivatkozs"/>
+            <w:rFonts w:ascii="Palatino Linotype" w:hAnsi="Palatino Linotype"/>
+            <w:sz w:val="24"/>
+            <w:szCs w:val="24"/>
+          </w:rPr>
+          <w:t>http://www.rubicon.hu/magyar/oldalak/1606_julius_15_rembrandt_szuletese/</w:t>
+        </w:r>
+      </w:hyperlink>
+      <w:r>
+        <w:rPr>
+          <w:rFonts w:ascii="Palatino Linotype" w:hAnsi="Palatino Linotype"/>
+          <w:sz w:val="24"/>
+          <w:szCs w:val="24"/>
+        </w:rPr>
+        <w:t xml:space="preserve">, </w:t>
+      </w:r>
+      <w:hyperlink r:id="rId104" w:history="1">
+        <w:r>
+          <w:rPr>
+            <w:rStyle w:val="Hiperhivatkozs"/>
+            <w:rFonts w:ascii="Palatino Linotype" w:hAnsi="Palatino Linotype"/>
+            <w:sz w:val="24"/>
+            <w:szCs w:val="24"/>
+          </w:rPr>
+          <w:t>https://tudasbazis.sulinet.hu/HU/muveszetek/muveszettortenet/muveszettortenet-10-evfolyam/rembrandt</w:t>
+        </w:r>
+      </w:hyperlink>
+    </w:p>
+    <w:p>
+      <w:pPr>
+        <w:spacing w:after="120" w:line="240" w:lineRule="auto"/>
+        <w:ind w:left="709" w:hanging="709"/>
+        <w:jc w:val="both"/>
+        <w:rPr>
+          <w:rFonts w:ascii="Palatino Linotype" w:hAnsi="Palatino Linotype"/>
+          <w:sz w:val="24"/>
+          <w:szCs w:val="24"/>
+        </w:rPr>
+      </w:pPr>
+      <w:r>
+        <w:rPr>
+          <w:rFonts w:ascii="Palatino Linotype" w:hAnsi="Palatino Linotype"/>
+          <w:b/>
+          <w:sz w:val="24"/>
+          <w:szCs w:val="24"/>
+        </w:rPr>
+        <w:t>5.</w:t>
+      </w:r>
+      <w:r>
+        <w:rPr>
+          <w:rFonts w:ascii="Palatino Linotype" w:hAnsi="Palatino Linotype"/>
+          <w:sz w:val="24"/>
+          <w:szCs w:val="24"/>
+        </w:rPr>
+        <w:t xml:space="preserve"> </w:t>
+      </w:r>
+      <w:r>
+        <w:rPr>
+          <w:rFonts w:ascii="Palatino Linotype" w:hAnsi="Palatino Linotype"/>
+          <w:sz w:val="24"/>
+          <w:szCs w:val="24"/>
+        </w:rPr>
+        <w:tab/>
+      </w:r>
+      <w:r>
+        <w:rPr>
+          <w:rFonts w:ascii="Palatino Linotype" w:hAnsi="Palatino Linotype"/>
+          <w:b/>
+          <w:sz w:val="24"/>
+          <w:szCs w:val="24"/>
+        </w:rPr>
+        <w:t>150 éve</w:t>
+      </w:r>
+      <w:r>
+        <w:rPr>
+          <w:rFonts w:ascii="Palatino Linotype" w:hAnsi="Palatino Linotype"/>
+          <w:sz w:val="24"/>
+          <w:szCs w:val="24"/>
+        </w:rPr>
+        <w:t xml:space="preserve"> született </w:t>
+      </w:r>
+      <w:r>
+        <w:rPr>
+          <w:rFonts w:ascii="Palatino Linotype" w:hAnsi="Palatino Linotype"/>
+          <w:b/>
+          <w:smallCaps/>
+          <w:sz w:val="24"/>
+          <w:szCs w:val="24"/>
+        </w:rPr>
+        <w:t>Hegedűs Ármin</w:t>
+      </w:r>
+      <w:r>
+        <w:rPr>
+          <w:rFonts w:ascii="Palatino Linotype" w:hAnsi="Palatino Linotype"/>
+          <w:sz w:val="24"/>
+          <w:szCs w:val="24"/>
+        </w:rPr>
+        <w:t xml:space="preserve"> (1869–</w:t>
+      </w:r>
+      <w:r>
+        <w:rPr>
+          <w:rFonts w:ascii="Palatino Linotype" w:hAnsi="Palatino Linotype"/>
+          <w:sz w:val="24"/>
+          <w:szCs w:val="24"/>
+        </w:rPr>
+        <w:t xml:space="preserve">1945) építész. Legismertebb műve a budapesti </w:t>
+      </w:r>
+      <w:r>
+        <w:rPr>
+          <w:rFonts w:ascii="Palatino Linotype" w:hAnsi="Palatino Linotype"/>
+          <w:i/>
+          <w:sz w:val="24"/>
+          <w:szCs w:val="24"/>
+        </w:rPr>
+        <w:t>Gellért Fürdő és Szálló</w:t>
+      </w:r>
+      <w:r>
+        <w:rPr>
+          <w:rFonts w:ascii="Palatino Linotype" w:hAnsi="Palatino Linotype"/>
+          <w:sz w:val="24"/>
+          <w:szCs w:val="24"/>
+        </w:rPr>
+        <w:t xml:space="preserve"> (1909–</w:t>
+      </w:r>
+      <w:r>
+        <w:rPr>
+          <w:rFonts w:ascii="Palatino Linotype" w:hAnsi="Palatino Linotype"/>
+          <w:sz w:val="24"/>
+          <w:szCs w:val="24"/>
+        </w:rPr>
+        <w:t xml:space="preserve">1918), melyet Sebestyén Artúrral és </w:t>
+      </w:r>
+      <w:proofErr w:type="spellStart"/>
+      <w:r>
+        <w:rPr>
+          <w:rFonts w:ascii="Palatino Linotype" w:hAnsi="Palatino Linotype"/>
+          <w:sz w:val="24"/>
+          <w:szCs w:val="24"/>
+        </w:rPr>
+        <w:t>Sterk</w:t>
+      </w:r>
+      <w:proofErr w:type="spellEnd"/>
+      <w:r>
+        <w:rPr>
+          <w:rFonts w:ascii="Palatino Linotype" w:hAnsi="Palatino Linotype"/>
+          <w:sz w:val="24"/>
+          <w:szCs w:val="24"/>
+        </w:rPr>
+        <w:t xml:space="preserve"> Izidorral közösen tervezett és valósított is meg. Hegedűs Ármin Szécsényben született, értelmiségi családba, tanulmányait a budapesti Műegyetemen végezte. Az egyetemi évek alatt és után is </w:t>
+      </w:r>
+      <w:proofErr w:type="spellStart"/>
+      <w:r>
+        <w:rPr>
+          <w:rFonts w:ascii="Palatino Linotype" w:hAnsi="Palatino Linotype"/>
+          <w:sz w:val="24"/>
+          <w:szCs w:val="24"/>
+        </w:rPr>
+        <w:t>Wellisch</w:t>
+      </w:r>
+      <w:proofErr w:type="spellEnd"/>
+      <w:r>
+        <w:rPr>
+          <w:rFonts w:ascii="Palatino Linotype" w:hAnsi="Palatino Linotype"/>
+          <w:sz w:val="24"/>
+          <w:szCs w:val="24"/>
+        </w:rPr>
+        <w:t xml:space="preserve"> Alfréd irodájában dolgozott, aki nagy hatással volt rá egész pályafutása alatt. Hegedűs csakúgy, mint mestere, a főváros szolgálatában állt évtizedekig. 1896-ban Bőhm Henrikkel nyi</w:t>
+      </w:r>
+      <w:r>
+        <w:rPr>
+          <w:rFonts w:ascii="Palatino Linotype" w:hAnsi="Palatino Linotype"/>
+          <w:sz w:val="24"/>
+          <w:szCs w:val="24"/>
+        </w:rPr>
+        <w:t>tott közös építész irodát. 1903–</w:t>
+      </w:r>
+      <w:r>
+        <w:rPr>
+          <w:rFonts w:ascii="Palatino Linotype" w:hAnsi="Palatino Linotype"/>
+          <w:sz w:val="24"/>
+          <w:szCs w:val="24"/>
+        </w:rPr>
+        <w:t xml:space="preserve">1905 között olaszországi és németországi tanulmányútra indul, ahol a vázlatok tanúsága szerint főleg közintézményeket, iskolákat, fürdőket, szállókat és temetőkerteket tanulmányozott. Kiemelkedően értékes a magyar népművészeti gyűjteménye, melynek formakincseit épületein is felhasználta. Épületei a mai napig jó állapotban állnak, közülük Budapesten nyolc </w:t>
+      </w:r>
+      <w:r>
+        <w:rPr>
+          <w:rFonts w:ascii="Palatino Linotype" w:hAnsi="Palatino Linotype"/>
+          <w:sz w:val="24"/>
+          <w:szCs w:val="24"/>
+        </w:rPr>
+        <w:lastRenderedPageBreak/>
+        <w:t xml:space="preserve">műemlékvédelem alatt áll. Főbb alkotásai: Újpesti városháza, budapesti Török Bankház, VI. kerületi </w:t>
+      </w:r>
+      <w:proofErr w:type="spellStart"/>
+      <w:r>
+        <w:rPr>
+          <w:rFonts w:ascii="Palatino Linotype" w:hAnsi="Palatino Linotype"/>
+          <w:sz w:val="24"/>
+          <w:szCs w:val="24"/>
+        </w:rPr>
+        <w:t>Kmetty</w:t>
+      </w:r>
+      <w:proofErr w:type="spellEnd"/>
+      <w:r>
+        <w:rPr>
+          <w:rFonts w:ascii="Palatino Linotype" w:hAnsi="Palatino Linotype"/>
+          <w:sz w:val="24"/>
+          <w:szCs w:val="24"/>
+        </w:rPr>
+        <w:t xml:space="preserve"> utcai elemi iskola, a mai ELTE Radnóti Miklós Gyakorló Általános Iskola és Gyakorló Gimnázium. A budapesti Gellért Fürdőn kívül, Kiskunfélegyházán, Békéscsabán, Szolnokon, Egerben, Daruváron, Pöstyénben épített fürdőket. </w:t>
+      </w:r>
+    </w:p>
+    <w:p>
+      <w:pPr>
+        <w:spacing w:after="120" w:line="240" w:lineRule="auto"/>
+        <w:ind w:left="709" w:hanging="1"/>
+        <w:jc w:val="both"/>
+        <w:rPr>
+          <w:rFonts w:ascii="Palatino Linotype" w:hAnsi="Palatino Linotype"/>
+          <w:sz w:val="24"/>
+          <w:szCs w:val="24"/>
+        </w:rPr>
+      </w:pPr>
+      <w:hyperlink r:id="rId105" w:history="1">
+        <w:r>
+          <w:rPr>
+            <w:rStyle w:val="Hiperhivatkozs"/>
+            <w:rFonts w:ascii="Palatino Linotype" w:hAnsi="Palatino Linotype"/>
+            <w:sz w:val="24"/>
+            <w:szCs w:val="24"/>
+          </w:rPr>
+          <w:t>https://www.arcanum.hu/hu/online-kiadvanyok/Lexikonok-magyar-eletrajzi-lexikon-7428D/h-75B54/hegedus-armin-75CE5/</w:t>
+        </w:r>
+      </w:hyperlink>
+      <w:r>
+        <w:rPr>
+          <w:rFonts w:ascii="Palatino Linotype" w:hAnsi="Palatino Linotype"/>
+          <w:sz w:val="24"/>
+          <w:szCs w:val="24"/>
+        </w:rPr>
+        <w:t xml:space="preserve">, </w:t>
+      </w:r>
+      <w:hyperlink r:id="rId106" w:history="1">
+        <w:r>
+          <w:rPr>
+            <w:rStyle w:val="Hiperhivatkozs"/>
+            <w:rFonts w:ascii="Palatino Linotype" w:hAnsi="Palatino Linotype"/>
+            <w:sz w:val="24"/>
+            <w:szCs w:val="24"/>
+          </w:rPr>
+          <w:t>http://www.kitervezte.hu/tervezok/hegedus-armin/</w:t>
+        </w:r>
+      </w:hyperlink>
+    </w:p>
+    <w:p>
+      <w:pPr>
+        <w:spacing w:after="120" w:line="240" w:lineRule="auto"/>
+        <w:ind w:left="709" w:hanging="709"/>
+        <w:jc w:val="both"/>
+        <w:rPr>
+          <w:rFonts w:ascii="Palatino Linotype" w:hAnsi="Palatino Linotype"/>
+          <w:sz w:val="24"/>
+          <w:szCs w:val="24"/>
+        </w:rPr>
+      </w:pPr>
+      <w:r>
+        <w:rPr>
+          <w:rFonts w:ascii="Palatino Linotype" w:hAnsi="Palatino Linotype"/>
+          <w:b/>
+          <w:sz w:val="24"/>
+          <w:szCs w:val="24"/>
+        </w:rPr>
+        <w:t>12.</w:t>
+      </w:r>
+      <w:r>
+        <w:rPr>
+          <w:rFonts w:ascii="Palatino Linotype" w:hAnsi="Palatino Linotype"/>
+          <w:sz w:val="24"/>
+          <w:szCs w:val="24"/>
+        </w:rPr>
+        <w:t xml:space="preserve"> </w:t>
+      </w:r>
+      <w:r>
+        <w:rPr>
+          <w:rFonts w:ascii="Palatino Linotype" w:hAnsi="Palatino Linotype"/>
+          <w:sz w:val="24"/>
+          <w:szCs w:val="24"/>
+        </w:rPr>
+        <w:tab/>
+      </w:r>
+      <w:r>
+        <w:rPr>
+          <w:rFonts w:ascii="Palatino Linotype" w:hAnsi="Palatino Linotype"/>
+          <w:b/>
+          <w:sz w:val="24"/>
+          <w:szCs w:val="24"/>
+        </w:rPr>
+        <w:t>50 éve</w:t>
+      </w:r>
+      <w:r>
+        <w:rPr>
+          <w:rFonts w:ascii="Palatino Linotype" w:hAnsi="Palatino Linotype"/>
+          <w:sz w:val="24"/>
+          <w:szCs w:val="24"/>
+        </w:rPr>
+        <w:t xml:space="preserve"> hunyt el </w:t>
+      </w:r>
+      <w:proofErr w:type="spellStart"/>
+      <w:r>
+        <w:rPr>
+          <w:rFonts w:ascii="Palatino Linotype" w:hAnsi="Palatino Linotype"/>
+          <w:b/>
+          <w:smallCaps/>
+          <w:sz w:val="24"/>
+          <w:szCs w:val="24"/>
+        </w:rPr>
+        <w:t>Serge</w:t>
+      </w:r>
+      <w:proofErr w:type="spellEnd"/>
+      <w:r>
+        <w:rPr>
+          <w:rFonts w:ascii="Palatino Linotype" w:hAnsi="Palatino Linotype"/>
+          <w:b/>
+          <w:smallCaps/>
+          <w:sz w:val="24"/>
+          <w:szCs w:val="24"/>
+        </w:rPr>
+        <w:t xml:space="preserve"> </w:t>
+      </w:r>
+      <w:proofErr w:type="spellStart"/>
+      <w:r>
+        <w:rPr>
+          <w:rFonts w:ascii="Palatino Linotype" w:hAnsi="Palatino Linotype"/>
+          <w:b/>
+          <w:smallCaps/>
+          <w:sz w:val="24"/>
+          <w:szCs w:val="24"/>
+        </w:rPr>
+        <w:t>Poliakoff</w:t>
+      </w:r>
+      <w:proofErr w:type="spellEnd"/>
+      <w:r>
+        <w:rPr>
+          <w:rFonts w:ascii="Palatino Linotype" w:hAnsi="Palatino Linotype"/>
+          <w:sz w:val="24"/>
+          <w:szCs w:val="24"/>
+        </w:rPr>
+        <w:t xml:space="preserve"> (1906</w:t>
+      </w:r>
+      <w:r>
+        <w:rPr>
+          <w:rFonts w:ascii="Palatino Linotype" w:hAnsi="Palatino Linotype"/>
+          <w:sz w:val="24"/>
+          <w:szCs w:val="24"/>
+        </w:rPr>
+        <w:t>–</w:t>
+      </w:r>
+      <w:r>
+        <w:rPr>
+          <w:rFonts w:ascii="Palatino Linotype" w:hAnsi="Palatino Linotype"/>
+          <w:sz w:val="24"/>
+          <w:szCs w:val="24"/>
+        </w:rPr>
+        <w:t xml:space="preserve">1969) kirgiz származású orosz-francia absztrakt festő. Tizennégy gyermekes nagycsaládba született, apja lótenyésztő volt, édesanyja mélyen vallásos, így gyermekkorában sok időt töltött templomi környezetben. Festészetére </w:t>
+      </w:r>
+      <w:r>
+        <w:rPr>
+          <w:rFonts w:ascii="Palatino Linotype" w:hAnsi="Palatino Linotype"/>
+          <w:sz w:val="24"/>
+          <w:szCs w:val="24"/>
+        </w:rPr>
+        <w:t xml:space="preserve">később erős hatást gyakorolt </w:t>
+      </w:r>
+      <w:r>
+        <w:rPr>
+          <w:rFonts w:ascii="Palatino Linotype" w:hAnsi="Palatino Linotype"/>
+          <w:sz w:val="24"/>
+          <w:szCs w:val="24"/>
+        </w:rPr>
+        <w:t xml:space="preserve">az ortodox ikonok élénk színvilága és egyszerű formái. Tizenévesen az alapműveltség részeként tanult rajzolni, a képzőművészet felé csak később nyitott. Kezdetben zenéléssel kereste a kenyerét, mely festészeti karrierjének alakulása alatt is megélhetést biztosított számra. </w:t>
+      </w:r>
+      <w:r>
+        <w:rPr>
+          <w:rFonts w:ascii="Palatino Linotype" w:hAnsi="Palatino Linotype"/>
+          <w:sz w:val="24"/>
+          <w:szCs w:val="24"/>
+        </w:rPr>
+        <w:t>1929-ben Párizsban, 1935–</w:t>
+      </w:r>
+      <w:r>
+        <w:rPr>
+          <w:rFonts w:ascii="Palatino Linotype" w:hAnsi="Palatino Linotype"/>
+          <w:sz w:val="24"/>
+          <w:szCs w:val="24"/>
+        </w:rPr>
+        <w:t>37 között pedig Londonban tanult</w:t>
+      </w:r>
+      <w:r>
+        <w:rPr>
+          <w:rFonts w:ascii="Palatino Linotype" w:hAnsi="Palatino Linotype"/>
+          <w:sz w:val="24"/>
+          <w:szCs w:val="24"/>
+        </w:rPr>
+        <w:t xml:space="preserve"> </w:t>
+      </w:r>
+      <w:r>
+        <w:rPr>
+          <w:rFonts w:ascii="Palatino Linotype" w:hAnsi="Palatino Linotype"/>
+          <w:sz w:val="24"/>
+          <w:szCs w:val="24"/>
+        </w:rPr>
+        <w:t>festészetet. Miután visszatért Párizsba, megismerkedett Vas</w:t>
+      </w:r>
+      <w:r>
+        <w:rPr>
+          <w:rFonts w:ascii="Palatino Linotype" w:hAnsi="Palatino Linotype"/>
+          <w:sz w:val="24"/>
+          <w:szCs w:val="24"/>
+        </w:rPr>
+        <w:t>z</w:t>
+      </w:r>
+      <w:r>
+        <w:rPr>
+          <w:rFonts w:ascii="Palatino Linotype" w:hAnsi="Palatino Linotype"/>
+          <w:sz w:val="24"/>
+          <w:szCs w:val="24"/>
+        </w:rPr>
+        <w:t>ilij Kandinszkij</w:t>
+      </w:r>
+      <w:r>
+        <w:rPr>
+          <w:rFonts w:ascii="Palatino Linotype" w:hAnsi="Palatino Linotype"/>
+          <w:sz w:val="24"/>
+          <w:szCs w:val="24"/>
+        </w:rPr>
+        <w:t>jal</w:t>
+      </w:r>
+      <w:r>
+        <w:rPr>
+          <w:rFonts w:ascii="Palatino Linotype" w:hAnsi="Palatino Linotype"/>
+          <w:sz w:val="24"/>
+          <w:szCs w:val="24"/>
+        </w:rPr>
+        <w:t xml:space="preserve"> és Robert </w:t>
+      </w:r>
+      <w:proofErr w:type="spellStart"/>
+      <w:r>
+        <w:rPr>
+          <w:rFonts w:ascii="Palatino Linotype" w:hAnsi="Palatino Linotype"/>
+          <w:sz w:val="24"/>
+          <w:szCs w:val="24"/>
+        </w:rPr>
+        <w:t>Delunay</w:t>
+      </w:r>
+      <w:r>
+        <w:rPr>
+          <w:rFonts w:ascii="Palatino Linotype" w:hAnsi="Palatino Linotype"/>
+          <w:sz w:val="24"/>
+          <w:szCs w:val="24"/>
+        </w:rPr>
+        <w:t>-vel</w:t>
+      </w:r>
+      <w:proofErr w:type="spellEnd"/>
+      <w:r>
+        <w:rPr>
+          <w:rFonts w:ascii="Palatino Linotype" w:hAnsi="Palatino Linotype"/>
+          <w:sz w:val="24"/>
+          <w:szCs w:val="24"/>
+        </w:rPr>
+        <w:t xml:space="preserve">, de nagy hatással volt rá, Giotto, </w:t>
+      </w:r>
+      <w:proofErr w:type="spellStart"/>
+      <w:r>
+        <w:rPr>
+          <w:rFonts w:ascii="Palatino Linotype" w:hAnsi="Palatino Linotype"/>
+          <w:sz w:val="24"/>
+          <w:szCs w:val="24"/>
+        </w:rPr>
+        <w:t>Simone</w:t>
+      </w:r>
+      <w:proofErr w:type="spellEnd"/>
+      <w:r>
+        <w:rPr>
+          <w:rFonts w:ascii="Palatino Linotype" w:hAnsi="Palatino Linotype"/>
+          <w:sz w:val="24"/>
+          <w:szCs w:val="24"/>
+        </w:rPr>
+        <w:t xml:space="preserve"> Martini, Paul Gauguin és Otto </w:t>
+      </w:r>
+      <w:proofErr w:type="spellStart"/>
+      <w:r>
+        <w:rPr>
+          <w:rFonts w:ascii="Palatino Linotype" w:hAnsi="Palatino Linotype"/>
+          <w:sz w:val="24"/>
+          <w:szCs w:val="24"/>
+        </w:rPr>
+        <w:t>Freundlich</w:t>
+      </w:r>
+      <w:proofErr w:type="spellEnd"/>
+      <w:r>
+        <w:rPr>
+          <w:rFonts w:ascii="Palatino Linotype" w:hAnsi="Palatino Linotype"/>
+          <w:sz w:val="24"/>
+          <w:szCs w:val="24"/>
+        </w:rPr>
+        <w:t xml:space="preserve"> művészete is. </w:t>
+      </w:r>
+      <w:proofErr w:type="spellStart"/>
+      <w:r>
+        <w:rPr>
+          <w:rFonts w:ascii="Palatino Linotype" w:hAnsi="Palatino Linotype"/>
+          <w:sz w:val="24"/>
+          <w:szCs w:val="24"/>
+        </w:rPr>
+        <w:t>Poliakoff</w:t>
+      </w:r>
+      <w:proofErr w:type="spellEnd"/>
+      <w:r>
+        <w:rPr>
+          <w:rFonts w:ascii="Palatino Linotype" w:hAnsi="Palatino Linotype"/>
+          <w:sz w:val="24"/>
+          <w:szCs w:val="24"/>
+        </w:rPr>
+        <w:t xml:space="preserve"> absztrakt stílusban festett, monokróm időszakától eltekintve, inkább nagy színfoltokkal. 1947-től számos egyéni kiállítása volt, a II. világháború utáni új </w:t>
+      </w:r>
+      <w:proofErr w:type="gramStart"/>
+      <w:r>
+        <w:rPr>
+          <w:rFonts w:ascii="Palatino Linotype" w:hAnsi="Palatino Linotype"/>
+          <w:sz w:val="24"/>
+          <w:szCs w:val="24"/>
+        </w:rPr>
+        <w:t>École</w:t>
+      </w:r>
+      <w:proofErr w:type="gramEnd"/>
+      <w:r>
+        <w:rPr>
+          <w:rFonts w:ascii="Palatino Linotype" w:hAnsi="Palatino Linotype"/>
+          <w:sz w:val="24"/>
+          <w:szCs w:val="24"/>
+        </w:rPr>
+        <w:t xml:space="preserve"> de Paris (Párizsi Iskola) tagja lett. Külföldi kiállítások és neves nemzetközi díjak jelzik sikerességét. </w:t>
+      </w:r>
+    </w:p>
+    <w:p>
+      <w:pPr>
+        <w:spacing w:after="120" w:line="240" w:lineRule="auto"/>
+        <w:ind w:left="709" w:hanging="1"/>
+        <w:jc w:val="both"/>
+        <w:rPr>
+          <w:rFonts w:ascii="Palatino Linotype" w:hAnsi="Palatino Linotype"/>
+          <w:sz w:val="24"/>
+          <w:szCs w:val="24"/>
+        </w:rPr>
+      </w:pPr>
+      <w:hyperlink r:id="rId107" w:history="1">
+        <w:r>
+          <w:rPr>
+            <w:rStyle w:val="Hiperhivatkozs"/>
+            <w:rFonts w:ascii="Palatino Linotype" w:hAnsi="Palatino Linotype"/>
+            <w:sz w:val="24"/>
+            <w:szCs w:val="24"/>
+          </w:rPr>
+          <w:t>https://www.ludorff.com/en/artist/serge_poliakoff/works</w:t>
+        </w:r>
+      </w:hyperlink>
+    </w:p>
+    <w:p>
+      <w:pPr>
+        <w:spacing w:after="120" w:line="240" w:lineRule="auto"/>
+        <w:ind w:left="709" w:hanging="709"/>
+        <w:jc w:val="both"/>
+        <w:rPr>
+          <w:rFonts w:ascii="Palatino Linotype" w:hAnsi="Palatino Linotype"/>
+          <w:sz w:val="24"/>
+          <w:szCs w:val="24"/>
+        </w:rPr>
+      </w:pPr>
+      <w:r>
+        <w:rPr>
+          <w:rFonts w:ascii="Palatino Linotype" w:hAnsi="Palatino Linotype"/>
+          <w:b/>
+          <w:sz w:val="24"/>
+          <w:szCs w:val="24"/>
+        </w:rPr>
+        <w:t>31.</w:t>
+      </w:r>
+      <w:r>
+        <w:rPr>
+          <w:rFonts w:ascii="Palatino Linotype" w:hAnsi="Palatino Linotype"/>
+          <w:b/>
+          <w:sz w:val="24"/>
+          <w:szCs w:val="24"/>
+        </w:rPr>
+        <w:tab/>
+      </w:r>
+      <w:r>
+        <w:rPr>
+          <w:rFonts w:ascii="Palatino Linotype" w:hAnsi="Palatino Linotype"/>
+          <w:b/>
+          <w:sz w:val="24"/>
+          <w:szCs w:val="24"/>
+        </w:rPr>
+        <w:t>150 éve</w:t>
+      </w:r>
+      <w:r>
+        <w:rPr>
+          <w:rFonts w:ascii="Palatino Linotype" w:hAnsi="Palatino Linotype"/>
+          <w:sz w:val="24"/>
+          <w:szCs w:val="24"/>
+        </w:rPr>
+        <w:t xml:space="preserve"> </w:t>
+      </w:r>
+      <w:r>
+        <w:rPr>
+          <w:rFonts w:ascii="Palatino Linotype" w:hAnsi="Palatino Linotype"/>
+          <w:sz w:val="24"/>
+          <w:szCs w:val="24"/>
+        </w:rPr>
+        <w:t xml:space="preserve">született </w:t>
+      </w:r>
+      <w:r>
+        <w:rPr>
+          <w:rFonts w:ascii="Palatino Linotype" w:hAnsi="Palatino Linotype"/>
+          <w:b/>
+          <w:smallCaps/>
+          <w:sz w:val="24"/>
+          <w:szCs w:val="24"/>
+        </w:rPr>
+        <w:t>Jámbor Lajos</w:t>
+      </w:r>
+      <w:r>
+        <w:rPr>
+          <w:rFonts w:ascii="Palatino Linotype" w:hAnsi="Palatino Linotype"/>
+          <w:sz w:val="24"/>
+          <w:szCs w:val="24"/>
+        </w:rPr>
+        <w:t xml:space="preserve"> (1869–</w:t>
+      </w:r>
+      <w:r>
+        <w:rPr>
+          <w:rFonts w:ascii="Palatino Linotype" w:hAnsi="Palatino Linotype"/>
+          <w:sz w:val="24"/>
+          <w:szCs w:val="24"/>
+        </w:rPr>
+        <w:t>1955) építész, a magyar szecessziós építészet jeles alakja. A budapesti műegyetemen tanult, majd Hauszmann Alajos irodájába vették fel. Később Alpár Ignác mellett a városligeti történelmi épületcsoportok művezetője volt és Lechner Ödön tervezőirodájában dolgozott. 1897-ben nyitotta meg építészei irodáját Bálint Zoltánnal</w:t>
+      </w:r>
+      <w:r>
+        <w:rPr>
+          <w:rFonts w:ascii="Palatino Linotype" w:hAnsi="Palatino Linotype"/>
+          <w:sz w:val="24"/>
+          <w:szCs w:val="24"/>
+        </w:rPr>
+        <w:t xml:space="preserve"> közösen. Termékeny, sikeres tervezőpáros volt, rengeteg művet készítettek közösen, pl. a párizsi világkiállítás magyar pavilonja (1899</w:t>
+      </w:r>
+      <w:r>
+        <w:rPr>
+          <w:rFonts w:ascii="Palatino Linotype" w:hAnsi="Palatino Linotype"/>
+          <w:sz w:val="24"/>
+          <w:szCs w:val="24"/>
+        </w:rPr>
+        <w:t>–</w:t>
+      </w:r>
+      <w:r>
+        <w:rPr>
+          <w:rFonts w:ascii="Palatino Linotype" w:hAnsi="Palatino Linotype"/>
+          <w:sz w:val="24"/>
+          <w:szCs w:val="24"/>
+        </w:rPr>
+        <w:t>1900), a debreceni Vármegyeháza (1910</w:t>
+      </w:r>
+      <w:r>
+        <w:rPr>
+          <w:rFonts w:ascii="Palatino Linotype" w:hAnsi="Palatino Linotype"/>
+          <w:sz w:val="24"/>
+          <w:szCs w:val="24"/>
+        </w:rPr>
+        <w:t>–</w:t>
+      </w:r>
+      <w:r>
+        <w:rPr>
+          <w:rFonts w:ascii="Palatino Linotype" w:hAnsi="Palatino Linotype"/>
+          <w:sz w:val="24"/>
+          <w:szCs w:val="24"/>
+        </w:rPr>
+        <w:t>1913), az esztergomi Takarékpénztári Bérpalota (1904-1928), valamint az egykori Legfőbb Állami Számvevőszék, ma Külügyminisztérium (1909</w:t>
+      </w:r>
+      <w:r>
+        <w:rPr>
+          <w:rFonts w:ascii="Palatino Linotype" w:hAnsi="Palatino Linotype"/>
+          <w:sz w:val="24"/>
+          <w:szCs w:val="24"/>
+        </w:rPr>
+        <w:t>–</w:t>
+      </w:r>
+      <w:r>
+        <w:rPr>
+          <w:rFonts w:ascii="Palatino Linotype" w:hAnsi="Palatino Linotype"/>
+          <w:sz w:val="24"/>
+          <w:szCs w:val="24"/>
+        </w:rPr>
+        <w:t>1914). Lechner Ödön vezetésével 1902 tavaszán létrejött a Magyar Építőművészek Szövetsége, melynek Jámbor Lajos is egyik alapító tagja volt. Épületeiben megőrizte Lechner Ödön szecessziós építészeti világát, az íves formákat, a dekoratív,</w:t>
+      </w:r>
+      <w:r>
+        <w:rPr>
+          <w:rFonts w:ascii="Palatino Linotype" w:hAnsi="Palatino Linotype"/>
+          <w:sz w:val="24"/>
+          <w:szCs w:val="24"/>
+        </w:rPr>
+        <w:t xml:space="preserve"> kerámia díszes homlokzatokat.</w:t>
+      </w:r>
+    </w:p>
+    <w:p>
+      <w:pPr>
+        <w:ind w:left="709"/>
+        <w:rPr>
+          <w:rFonts w:ascii="Palatino Linotype" w:hAnsi="Palatino Linotype"/>
+          <w:sz w:val="24"/>
+          <w:szCs w:val="24"/>
+        </w:rPr>
+      </w:pPr>
+      <w:hyperlink r:id="rId108" w:history="1">
+        <w:r>
+          <w:rPr>
+            <w:rStyle w:val="Hiperhivatkozs"/>
+            <w:rFonts w:ascii="Palatino Linotype" w:hAnsi="Palatino Linotype" w:cstheme="minorBidi"/>
+            <w:sz w:val="24"/>
+            <w:szCs w:val="24"/>
+          </w:rPr>
+          <w:t>http://www.szecessziosmagazin.com/magazin9/balint-zoltan-jambor-lajos.php</w:t>
+        </w:r>
+      </w:hyperlink>
+      <w:r>
+        <w:rPr>
+          <w:rFonts w:ascii="Palatino Linotype" w:hAnsi="Palatino Linotype"/>
+          <w:sz w:val="24"/>
+          <w:szCs w:val="24"/>
+        </w:rPr>
+        <w:t xml:space="preserve"> </w:t>
+      </w:r>
+      <w:hyperlink r:id="rId109" w:history="1"/>
+    </w:p>
+    <w:p>
+      <w:pPr>
+        <w:spacing w:after="120" w:line="240" w:lineRule="auto"/>
+        <w:ind w:left="709" w:hanging="709"/>
+        <w:jc w:val="both"/>
+        <w:rPr>
           <w:rFonts w:ascii="Palatino Linotype" w:hAnsi="Palatino Linotype" w:cs="Times New Roman"/>
           <w:sz w:val="24"/>
           <w:szCs w:val="24"/>
@@ -36080,11 +37545,19 @@
         <w:jc w:val="center"/>
         <w:rPr>
           <w:rFonts w:ascii="Palatino Linotype" w:hAnsi="Palatino Linotype" w:cs="Times New Roman"/>
+          <w:sz w:val="24"/>
+          <w:szCs w:val="24"/>
+        </w:rPr>
+      </w:pPr>
+      <w:r>
+        <w:rPr>
+          <w:rFonts w:ascii="Palatino Linotype" w:hAnsi="Palatino Linotype" w:cs="Times New Roman"/>
           <w:i/>
           <w:sz w:val="24"/>
           <w:szCs w:val="24"/>
         </w:rPr>
-      </w:pPr>
+        <w:t xml:space="preserve">A </w:t>
+      </w:r>
       <w:r>
         <w:rPr>
           <w:rFonts w:ascii="Palatino Linotype" w:hAnsi="Palatino Linotype" w:cs="Times New Roman"/>
@@ -36092,7 +37565,52 @@
           <w:sz w:val="24"/>
           <w:szCs w:val="24"/>
         </w:rPr>
-        <w:t>A 2019. szeptember 30. utáni események a hónap folyamán kerülnek feltöltésre</w:t>
+        <w:t>többi hónap</w:t>
+      </w:r>
+      <w:r>
+        <w:rPr>
+          <w:rFonts w:ascii="Palatino Linotype" w:hAnsi="Palatino Linotype" w:cs="Times New Roman"/>
+          <w:i/>
+          <w:sz w:val="24"/>
+          <w:szCs w:val="24"/>
+        </w:rPr>
+        <w:t xml:space="preserve"> eseménye</w:t>
+      </w:r>
+      <w:r>
+        <w:rPr>
+          <w:rFonts w:ascii="Palatino Linotype" w:hAnsi="Palatino Linotype" w:cs="Times New Roman"/>
+          <w:i/>
+          <w:sz w:val="24"/>
+          <w:szCs w:val="24"/>
+        </w:rPr>
+        <w:t>i</w:t>
+      </w:r>
+      <w:r>
+        <w:rPr>
+          <w:rFonts w:ascii="Palatino Linotype" w:hAnsi="Palatino Linotype" w:cs="Times New Roman"/>
+          <w:i/>
+          <w:sz w:val="24"/>
+          <w:szCs w:val="24"/>
+        </w:rPr>
+        <w:t xml:space="preserve"> </w:t>
+      </w:r>
+      <w:r>
+        <w:rPr>
+          <w:rFonts w:ascii="Palatino Linotype" w:hAnsi="Palatino Linotype" w:cs="Times New Roman"/>
+          <w:i/>
+          <w:sz w:val="24"/>
+          <w:szCs w:val="24"/>
+        </w:rPr>
+        <w:t>október</w:t>
+      </w:r>
+      <w:r>
+        <w:rPr>
+          <w:rFonts w:ascii="Palatino Linotype" w:hAnsi="Palatino Linotype" w:cs="Times New Roman"/>
+          <w:i/>
+          <w:sz w:val="24"/>
+          <w:szCs w:val="24"/>
+        </w:rPr>
+        <w:t xml:space="preserve"> folyamán kerülnek feltöltésre</w:t>
       </w:r>
     </w:p>
     <w:p>
@@ -36104,19 +37622,8 @@
           <w:sz w:val="24"/>
           <w:szCs w:val="24"/>
         </w:rPr>
-      </w:pPr>
-    </w:p>
-    <w:p>
-      <w:pPr>
-        <w:spacing w:line="240" w:lineRule="auto"/>
-        <w:jc w:val="both"/>
-        <w:rPr>
-          <w:rFonts w:ascii="Palatino Linotype" w:hAnsi="Palatino Linotype" w:cs="Times New Roman"/>
-          <w:sz w:val="24"/>
-          <w:szCs w:val="24"/>
-        </w:rPr>
         <w:sectPr>
-          <w:headerReference w:type="default" r:id="rId102"/>
+          <w:headerReference w:type="default" r:id="rId110"/>
           <w:pgSz w:w="11906" w:h="16838"/>
           <w:pgMar w:top="1417" w:right="1417" w:bottom="1417" w:left="1417" w:header="708" w:footer="708" w:gutter="0"/>
           <w:cols w:space="708"/>
@@ -36542,7 +38049,7 @@
           <w:szCs w:val="24"/>
         </w:rPr>
         <w:sectPr>
-          <w:headerReference w:type="default" r:id="rId103"/>
+          <w:headerReference w:type="default" r:id="rId111"/>
           <w:pgSz w:w="11906" w:h="16838"/>
           <w:pgMar w:top="1417" w:right="1417" w:bottom="1417" w:left="1417" w:header="708" w:footer="708" w:gutter="0"/>
           <w:cols w:space="708"/>
@@ -36558,12 +38065,10 @@
           <w:szCs w:val="24"/>
         </w:rPr>
       </w:pPr>
-      <w:bookmarkStart w:id="0" w:name="_GoBack"/>
-      <w:bookmarkEnd w:id="0"/>
     </w:p>
     <w:sectPr>
-      <w:headerReference w:type="default" r:id="rId104"/>
-      <w:footerReference w:type="default" r:id="rId105"/>
+      <w:headerReference w:type="default" r:id="rId112"/>
+      <w:footerReference w:type="default" r:id="rId113"/>
       <w:pgSz w:w="11906" w:h="16838"/>
       <w:pgMar w:top="1417" w:right="1983" w:bottom="1417" w:left="2410" w:header="708" w:footer="708" w:gutter="0"/>
       <w:cols w:space="708"/>
@@ -36749,7 +38254,7 @@
             <w:rFonts w:ascii="Bradley Hand ITC" w:hAnsi="Bradley Hand ITC"/>
             <w:noProof/>
           </w:rPr>
-          <w:t>57</w:t>
+          <w:t>47</w:t>
         </w:r>
         <w:r>
           <w:rPr>
@@ -41797,7 +43302,7 @@
 </file>
 
 <file path=customXml/itemProps1.xml><?xml version="1.0" encoding="utf-8"?>
-<ds:datastoreItem xmlns:ds="http://schemas.openxmlformats.org/officeDocument/2006/customXml" ds:itemID="{8804D2A5-C771-425E-B8B2-B75A3737BF48}">
+<ds:datastoreItem xmlns:ds="http://schemas.openxmlformats.org/officeDocument/2006/customXml" ds:itemID="{74E843B2-E145-47ED-87E1-58F4EA2F84F7}">
   <ds:schemaRefs>
     <ds:schemaRef ds:uri="http://schemas.openxmlformats.org/officeDocument/2006/bibliography"/>
   </ds:schemaRefs>

</xml_diff>

<commit_message>
Add new vizualis kultura events
</commit_message>
<xml_diff>
--- a/parse/2019.docx
+++ b/parse/2019.docx
@@ -585,18 +585,7 @@
           <w:sz w:val="72"/>
           <w:szCs w:val="72"/>
         </w:rPr>
-        <w:t>Es</w:t>
-      </w:r>
-      <w:bookmarkStart w:id="0" w:name="_GoBack"/>
-      <w:bookmarkEnd w:id="0"/>
-      <w:r>
-        <w:rPr>
-          <w:rFonts w:ascii="Bradley Hand ITC" w:hAnsi="Bradley Hand ITC"/>
-          <w:b/>
-          <w:sz w:val="72"/>
-          <w:szCs w:val="72"/>
-        </w:rPr>
-        <w:t>eménynaptár</w:t>
+        <w:t>Eseménynaptár</w:t>
       </w:r>
     </w:p>
     <w:p>
@@ -37132,23 +37121,7 @@
           <w:sz w:val="24"/>
           <w:szCs w:val="24"/>
         </w:rPr>
-        <w:t xml:space="preserve"> (1906</w:t>
-      </w:r>
-      <w:r>
-        <w:rPr>
-          <w:rFonts w:ascii="Palatino Linotype" w:hAnsi="Palatino Linotype"/>
-          <w:sz w:val="24"/>
-          <w:szCs w:val="24"/>
-        </w:rPr>
-        <w:t>–</w:t>
-      </w:r>
-      <w:r>
-        <w:rPr>
-          <w:rFonts w:ascii="Palatino Linotype" w:hAnsi="Palatino Linotype"/>
-          <w:sz w:val="24"/>
-          <w:szCs w:val="24"/>
-        </w:rPr>
-        <w:t xml:space="preserve">1969) kirgiz származású orosz-francia absztrakt festő. Tizennégy gyermekes nagycsaládba született, apja lótenyésztő volt, édesanyja mélyen vallásos, így gyermekkorában sok időt töltött templomi környezetben. Festészetére </w:t>
+        <w:t xml:space="preserve"> (1906–1969) kirgiz származású orosz-francia absztrakt festő. Tizennégy gyermekes nagycsaládba született, apja lótenyésztő volt, édesanyja mélyen vallásos, így gyermekkorában sok időt töltött templomi környezetben. Festészetére </w:t>
       </w:r>
       <w:r>
         <w:rPr>
@@ -37180,23 +37153,7 @@
           <w:sz w:val="24"/>
           <w:szCs w:val="24"/>
         </w:rPr>
-        <w:t>37 között pedig Londonban tanult</w:t>
-      </w:r>
-      <w:r>
-        <w:rPr>
-          <w:rFonts w:ascii="Palatino Linotype" w:hAnsi="Palatino Linotype"/>
-          <w:sz w:val="24"/>
-          <w:szCs w:val="24"/>
-        </w:rPr>
-        <w:t xml:space="preserve"> </w:t>
-      </w:r>
-      <w:r>
-        <w:rPr>
-          <w:rFonts w:ascii="Palatino Linotype" w:hAnsi="Palatino Linotype"/>
-          <w:sz w:val="24"/>
-          <w:szCs w:val="24"/>
-        </w:rPr>
-        <w:t>festészetet. Miután visszatért Párizsba, megismerkedett Vas</w:t>
+        <w:t>37 között pedig Londonban tanult festészetet. Miután visszatért Párizsba, megismerkedett Vas</w:t>
       </w:r>
       <w:r>
         <w:rPr>
@@ -37541,6 +37498,809 @@
     </w:p>
     <w:p>
       <w:pPr>
+        <w:adjustRightInd w:val="0"/>
+        <w:snapToGrid w:val="0"/>
+        <w:spacing w:after="120" w:line="240" w:lineRule="auto"/>
+        <w:ind w:left="709" w:hanging="709"/>
+        <w:jc w:val="center"/>
+        <w:rPr>
+          <w:rFonts w:ascii="Bradley Hand ITC" w:hAnsi="Bradley Hand ITC" w:cs="Times New Roman"/>
+          <w:b/>
+          <w:sz w:val="32"/>
+          <w:szCs w:val="32"/>
+        </w:rPr>
+      </w:pPr>
+      <w:r>
+        <w:rPr>
+          <w:rFonts w:ascii="Bradley Hand ITC" w:hAnsi="Bradley Hand ITC" w:cs="Times New Roman"/>
+          <w:b/>
+          <w:sz w:val="32"/>
+          <w:szCs w:val="32"/>
+        </w:rPr>
+        <w:t>Novem</w:t>
+      </w:r>
+      <w:r>
+        <w:rPr>
+          <w:rFonts w:ascii="Bradley Hand ITC" w:hAnsi="Bradley Hand ITC" w:cs="Times New Roman"/>
+          <w:b/>
+          <w:sz w:val="32"/>
+          <w:szCs w:val="32"/>
+        </w:rPr>
+        <w:t>ber</w:t>
+      </w:r>
+    </w:p>
+    <w:p>
+      <w:pPr>
+        <w:spacing w:after="120" w:line="240" w:lineRule="auto"/>
+        <w:ind w:left="709" w:hanging="709"/>
+        <w:jc w:val="both"/>
+        <w:rPr>
+          <w:rFonts w:ascii="Palatino Linotype" w:hAnsi="Palatino Linotype"/>
+          <w:sz w:val="24"/>
+          <w:szCs w:val="24"/>
+        </w:rPr>
+      </w:pPr>
+      <w:r>
+        <w:rPr>
+          <w:rFonts w:ascii="Palatino Linotype" w:hAnsi="Palatino Linotype"/>
+          <w:b/>
+          <w:sz w:val="24"/>
+          <w:szCs w:val="24"/>
+        </w:rPr>
+        <w:lastRenderedPageBreak/>
+        <w:t>22</w:t>
+      </w:r>
+      <w:r>
+        <w:rPr>
+          <w:rFonts w:ascii="Palatino Linotype" w:hAnsi="Palatino Linotype"/>
+          <w:b/>
+          <w:sz w:val="24"/>
+          <w:szCs w:val="24"/>
+        </w:rPr>
+        <w:t>.</w:t>
+      </w:r>
+      <w:r>
+        <w:rPr>
+          <w:rFonts w:ascii="Palatino Linotype" w:hAnsi="Palatino Linotype"/>
+          <w:sz w:val="24"/>
+          <w:szCs w:val="24"/>
+        </w:rPr>
+        <w:tab/>
+      </w:r>
+      <w:r>
+        <w:rPr>
+          <w:rFonts w:ascii="Palatino Linotype" w:hAnsi="Palatino Linotype"/>
+          <w:b/>
+          <w:sz w:val="24"/>
+          <w:szCs w:val="24"/>
+        </w:rPr>
+        <w:t>100 éve</w:t>
+      </w:r>
+      <w:r>
+        <w:rPr>
+          <w:rFonts w:ascii="Palatino Linotype" w:hAnsi="Palatino Linotype"/>
+          <w:sz w:val="24"/>
+          <w:szCs w:val="24"/>
+        </w:rPr>
+        <w:t xml:space="preserve"> hunyt el </w:t>
+      </w:r>
+      <w:r>
+        <w:rPr>
+          <w:rFonts w:ascii="Palatino Linotype" w:hAnsi="Palatino Linotype"/>
+          <w:b/>
+          <w:smallCaps/>
+          <w:sz w:val="24"/>
+          <w:szCs w:val="24"/>
+        </w:rPr>
+        <w:t>Nagy Balogh János</w:t>
+      </w:r>
+      <w:r>
+        <w:rPr>
+          <w:rFonts w:ascii="Palatino Linotype" w:hAnsi="Palatino Linotype"/>
+          <w:sz w:val="24"/>
+          <w:szCs w:val="24"/>
+        </w:rPr>
+        <w:t xml:space="preserve"> (1874</w:t>
+      </w:r>
+      <w:r>
+        <w:rPr>
+          <w:rFonts w:ascii="Palatino Linotype" w:hAnsi="Palatino Linotype"/>
+          <w:sz w:val="24"/>
+          <w:szCs w:val="24"/>
+        </w:rPr>
+        <w:t>–</w:t>
+      </w:r>
+      <w:r>
+        <w:rPr>
+          <w:rFonts w:ascii="Palatino Linotype" w:hAnsi="Palatino Linotype"/>
+          <w:sz w:val="24"/>
+          <w:szCs w:val="24"/>
+        </w:rPr>
+        <w:t xml:space="preserve">1919) festő. Művészete a nagybányai </w:t>
+      </w:r>
+      <w:proofErr w:type="spellStart"/>
+      <w:r>
+        <w:rPr>
+          <w:rFonts w:ascii="Palatino Linotype" w:hAnsi="Palatino Linotype"/>
+          <w:sz w:val="24"/>
+          <w:szCs w:val="24"/>
+        </w:rPr>
+        <w:t>neósokéval</w:t>
+      </w:r>
+      <w:proofErr w:type="spellEnd"/>
+      <w:r>
+        <w:rPr>
+          <w:rFonts w:ascii="Palatino Linotype" w:hAnsi="Palatino Linotype"/>
+          <w:sz w:val="24"/>
+          <w:szCs w:val="24"/>
+        </w:rPr>
+        <w:t xml:space="preserve"> és a Nyolcakkal rokonítható, melyet kubista formavilággal ötvözött. Képei hűen tükrözik nehéz életét, édesanyja portréja, csendéletek, enteriőrök, kubikosok és önarcképek alkotják művészeti témáit. Egy külvárosi szegény családban született Kispesten, ahol élete végéig élt. Kezdetben szobafestőnek tanult az Iparrajziskola festő tagozatán, ez a szakma a későbbiekben is a megélhetést jelentette számára. 1898-tól az Iparművészeti Iskola esti tanfolyamaira járt, majd 1899-ben fél évig a Müncheni akadémia esti tanfolyamán Ludwig </w:t>
+      </w:r>
+      <w:proofErr w:type="spellStart"/>
+      <w:r>
+        <w:rPr>
+          <w:rFonts w:ascii="Palatino Linotype" w:hAnsi="Palatino Linotype"/>
+          <w:sz w:val="24"/>
+          <w:szCs w:val="24"/>
+        </w:rPr>
+        <w:t>Herterich</w:t>
+      </w:r>
+      <w:proofErr w:type="spellEnd"/>
+      <w:r>
+        <w:rPr>
+          <w:rFonts w:ascii="Palatino Linotype" w:hAnsi="Palatino Linotype"/>
+          <w:sz w:val="24"/>
+          <w:szCs w:val="24"/>
+        </w:rPr>
+        <w:t xml:space="preserve"> növendéke volt. Munkásságában elkülöníthető az 1908 előtti és 1908 és 1915 közötti időszak. Kezdetben a szimbolizmusból induló naturalista stílusa átalakul és drámaivá, egyszerűvé válik, inspirációja közvetlen, szerény környezete, melyen tiszta festőiséggel mutat be. 1915-ben behívták katonának, a keleti fronton szenvedett vállsérülése miatt jobb karja szinte lebénult, ezután már keveset tudott dolgozni. A Tanácsköztársaság idején kezdtek felfigyelni művészetére, de életében kiállítása sohasem volt, nagyon visszavonultan alkotott. Művészetének nagyságát halála után fedezték fel, hagyatéka 1920-ban a Szépművészeti Múzeumba került, melyet a múzeum 1922-ben egy nagy gyűjteményes kiállításon bemutatott. Emlékkiállítását 1959-ben és 1977-ben a Magyar Nemzeti Galéria rendezte meg.</w:t>
+      </w:r>
+    </w:p>
+    <w:p>
+      <w:pPr>
+        <w:spacing w:after="120" w:line="240" w:lineRule="auto"/>
+        <w:ind w:left="709" w:hanging="1"/>
+        <w:jc w:val="both"/>
+        <w:rPr>
+          <w:rFonts w:ascii="Palatino Linotype" w:hAnsi="Palatino Linotype"/>
+          <w:sz w:val="24"/>
+          <w:szCs w:val="24"/>
+        </w:rPr>
+      </w:pPr>
+      <w:hyperlink r:id="rId110" w:history="1">
+        <w:r>
+          <w:rPr>
+            <w:rStyle w:val="Hiperhivatkozs"/>
+            <w:rFonts w:ascii="Palatino Linotype" w:hAnsi="Palatino Linotype" w:cstheme="minorBidi"/>
+            <w:sz w:val="24"/>
+            <w:szCs w:val="24"/>
+          </w:rPr>
+          <w:t>http://mek.oszk.hu/04300/04385/html/eletrajz.htm</w:t>
+        </w:r>
+      </w:hyperlink>
+      <w:r>
+        <w:rPr>
+          <w:rFonts w:ascii="Palatino Linotype" w:hAnsi="Palatino Linotype"/>
+          <w:sz w:val="24"/>
+          <w:szCs w:val="24"/>
+        </w:rPr>
+        <w:t xml:space="preserve">, </w:t>
+      </w:r>
+      <w:hyperlink r:id="rId111" w:history="1">
+        <w:r>
+          <w:rPr>
+            <w:rStyle w:val="Hiperhivatkozs"/>
+            <w:rFonts w:ascii="Palatino Linotype" w:hAnsi="Palatino Linotype"/>
+            <w:sz w:val="24"/>
+            <w:szCs w:val="24"/>
+          </w:rPr>
+          <w:t>https://uj.kispest.hu/kispest/kituntetett-kispestiek/kispest-diszpolgarai/1034-2000-n</w:t>
+        </w:r>
+        <w:r>
+          <w:rPr>
+            <w:rStyle w:val="Hiperhivatkozs"/>
+            <w:rFonts w:ascii="Palatino Linotype" w:hAnsi="Palatino Linotype"/>
+            <w:sz w:val="24"/>
+            <w:szCs w:val="24"/>
+          </w:rPr>
+          <w:t>a</w:t>
+        </w:r>
+        <w:r>
+          <w:rPr>
+            <w:rStyle w:val="Hiperhivatkozs"/>
+            <w:rFonts w:ascii="Palatino Linotype" w:hAnsi="Palatino Linotype"/>
+            <w:sz w:val="24"/>
+            <w:szCs w:val="24"/>
+          </w:rPr>
+          <w:t>gy-balogh-janos</w:t>
+        </w:r>
+      </w:hyperlink>
+      <w:r>
+        <w:rPr>
+          <w:rFonts w:ascii="Palatino Linotype" w:hAnsi="Palatino Linotype"/>
+          <w:sz w:val="24"/>
+          <w:szCs w:val="24"/>
+        </w:rPr>
+        <w:t xml:space="preserve"> </w:t>
+      </w:r>
+    </w:p>
+    <w:p>
+      <w:pPr>
+        <w:spacing w:after="120" w:line="240" w:lineRule="auto"/>
+        <w:ind w:left="709" w:hanging="709"/>
+        <w:jc w:val="both"/>
+        <w:rPr>
+          <w:rFonts w:ascii="Palatino Linotype" w:hAnsi="Palatino Linotype"/>
+          <w:sz w:val="24"/>
+          <w:szCs w:val="24"/>
+        </w:rPr>
+      </w:pPr>
+      <w:r>
+        <w:rPr>
+          <w:rFonts w:ascii="Palatino Linotype" w:hAnsi="Palatino Linotype"/>
+          <w:b/>
+          <w:sz w:val="24"/>
+          <w:szCs w:val="24"/>
+        </w:rPr>
+        <w:t>23.</w:t>
+      </w:r>
+      <w:r>
+        <w:rPr>
+          <w:rFonts w:ascii="Palatino Linotype" w:hAnsi="Palatino Linotype"/>
+          <w:b/>
+          <w:sz w:val="24"/>
+          <w:szCs w:val="24"/>
+        </w:rPr>
+        <w:tab/>
+      </w:r>
+      <w:r>
+        <w:rPr>
+          <w:rFonts w:ascii="Palatino Linotype" w:hAnsi="Palatino Linotype"/>
+          <w:b/>
+          <w:sz w:val="24"/>
+          <w:szCs w:val="24"/>
+        </w:rPr>
+        <w:t>175 éve</w:t>
+      </w:r>
+      <w:r>
+        <w:rPr>
+          <w:rFonts w:ascii="Palatino Linotype" w:hAnsi="Palatino Linotype"/>
+          <w:sz w:val="24"/>
+          <w:szCs w:val="24"/>
+        </w:rPr>
+        <w:t xml:space="preserve"> hunyt el </w:t>
+      </w:r>
+      <w:r>
+        <w:rPr>
+          <w:rFonts w:ascii="Palatino Linotype" w:hAnsi="Palatino Linotype"/>
+          <w:b/>
+          <w:smallCaps/>
+          <w:sz w:val="24"/>
+          <w:szCs w:val="24"/>
+        </w:rPr>
+        <w:t>Paizs</w:t>
+      </w:r>
+      <w:r>
+        <w:rPr>
+          <w:rFonts w:ascii="Palatino Linotype" w:hAnsi="Palatino Linotype"/>
+          <w:sz w:val="24"/>
+          <w:szCs w:val="24"/>
+        </w:rPr>
+        <w:t xml:space="preserve"> </w:t>
+      </w:r>
+      <w:proofErr w:type="spellStart"/>
+      <w:r>
+        <w:rPr>
+          <w:rFonts w:ascii="Palatino Linotype" w:hAnsi="Palatino Linotype"/>
+          <w:b/>
+          <w:smallCaps/>
+          <w:sz w:val="24"/>
+          <w:szCs w:val="24"/>
+        </w:rPr>
+        <w:t>Goebel</w:t>
+      </w:r>
+      <w:proofErr w:type="spellEnd"/>
+      <w:r>
+        <w:rPr>
+          <w:rFonts w:ascii="Palatino Linotype" w:hAnsi="Palatino Linotype"/>
+          <w:b/>
+          <w:smallCaps/>
+          <w:sz w:val="24"/>
+          <w:szCs w:val="24"/>
+        </w:rPr>
+        <w:t xml:space="preserve"> Jenő</w:t>
+      </w:r>
+      <w:r>
+        <w:rPr>
+          <w:rFonts w:ascii="Palatino Linotype" w:hAnsi="Palatino Linotype"/>
+          <w:sz w:val="24"/>
+          <w:szCs w:val="24"/>
+        </w:rPr>
+        <w:t xml:space="preserve"> (1896</w:t>
+      </w:r>
+      <w:r>
+        <w:rPr>
+          <w:rFonts w:ascii="Palatino Linotype" w:hAnsi="Palatino Linotype"/>
+          <w:sz w:val="24"/>
+          <w:szCs w:val="24"/>
+        </w:rPr>
+        <w:t>–</w:t>
+      </w:r>
+      <w:r>
+        <w:rPr>
+          <w:rFonts w:ascii="Palatino Linotype" w:hAnsi="Palatino Linotype"/>
+          <w:sz w:val="24"/>
+          <w:szCs w:val="24"/>
+        </w:rPr>
+        <w:t>1944) festő, a hazai modern festészet elismert alakja. 1915</w:t>
+      </w:r>
+      <w:r>
+        <w:rPr>
+          <w:rFonts w:ascii="Palatino Linotype" w:hAnsi="Palatino Linotype"/>
+          <w:sz w:val="24"/>
+          <w:szCs w:val="24"/>
+        </w:rPr>
+        <w:t>–</w:t>
+      </w:r>
+      <w:r>
+        <w:rPr>
+          <w:rFonts w:ascii="Palatino Linotype" w:hAnsi="Palatino Linotype"/>
+          <w:sz w:val="24"/>
+          <w:szCs w:val="24"/>
+        </w:rPr>
+        <w:t>16-ban az Iparrajziskolában üvegfes</w:t>
+      </w:r>
+      <w:r>
+        <w:rPr>
+          <w:rFonts w:ascii="Palatino Linotype" w:hAnsi="Palatino Linotype"/>
+          <w:sz w:val="24"/>
+          <w:szCs w:val="24"/>
+        </w:rPr>
+        <w:t>tészetet tanult, aztán felvetté</w:t>
+      </w:r>
+      <w:r>
+        <w:rPr>
+          <w:rFonts w:ascii="Palatino Linotype" w:hAnsi="Palatino Linotype"/>
+          <w:sz w:val="24"/>
+          <w:szCs w:val="24"/>
+        </w:rPr>
+        <w:t xml:space="preserve">k a Képzőművészeti Főiskolára, ahol </w:t>
+      </w:r>
+      <w:proofErr w:type="spellStart"/>
+      <w:r>
+        <w:rPr>
+          <w:rFonts w:ascii="Palatino Linotype" w:hAnsi="Palatino Linotype"/>
+          <w:sz w:val="24"/>
+          <w:szCs w:val="24"/>
+        </w:rPr>
+        <w:t>Zemplényi</w:t>
+      </w:r>
+      <w:proofErr w:type="spellEnd"/>
+      <w:r>
+        <w:rPr>
+          <w:rFonts w:ascii="Palatino Linotype" w:hAnsi="Palatino Linotype"/>
+          <w:sz w:val="24"/>
+          <w:szCs w:val="24"/>
+        </w:rPr>
+        <w:t xml:space="preserve"> Tivadar és Réti István volt mestere. Tehetségét korán felismerték, 1924-ben a Szinnyei Merse Pál Társaságtól kapott Nemes Marcell ösztöndíjjal Párizsban tanulhatott. Később Barbizonban ment, hogy megismerje Paál László művészetét. Alkotott Nagybányán, Szentendrén, tagja volt a Szentendrei Festők Társaságának, a KUT és a KÉVE művészeti csoportoknak. 1925-ben Párizsban a </w:t>
+      </w:r>
+      <w:proofErr w:type="spellStart"/>
+      <w:r>
+        <w:rPr>
+          <w:rFonts w:ascii="Palatino Linotype" w:hAnsi="Palatino Linotype"/>
+          <w:sz w:val="24"/>
+          <w:szCs w:val="24"/>
+        </w:rPr>
+        <w:t>Galerie</w:t>
+      </w:r>
+      <w:proofErr w:type="spellEnd"/>
+      <w:r>
+        <w:rPr>
+          <w:rFonts w:ascii="Palatino Linotype" w:hAnsi="Palatino Linotype"/>
+          <w:sz w:val="24"/>
+          <w:szCs w:val="24"/>
+        </w:rPr>
+        <w:t xml:space="preserve"> </w:t>
+      </w:r>
+      <w:proofErr w:type="spellStart"/>
+      <w:r>
+        <w:rPr>
+          <w:rFonts w:ascii="Palatino Linotype" w:hAnsi="Palatino Linotype"/>
+          <w:sz w:val="24"/>
+          <w:szCs w:val="24"/>
+        </w:rPr>
+        <w:t>Zodiaque-ban</w:t>
+      </w:r>
+      <w:proofErr w:type="spellEnd"/>
+      <w:r>
+        <w:rPr>
+          <w:rFonts w:ascii="Palatino Linotype" w:hAnsi="Palatino Linotype"/>
+          <w:sz w:val="24"/>
+          <w:szCs w:val="24"/>
+        </w:rPr>
+        <w:t xml:space="preserve"> nyílt meg gyűjteményes kiállítása. 1925–26-ban és 1935-ben az Ernst Múzeumban állított ki. Képei különös világot jelenítenek meg. Korai alkotásait vékony vonalak és plasztikus fény-árnyékok jellemzik, de a 30-as évektől megjelenik nála a szürrealizmus, melyben a szimbolikus tárgyak metafizikus térbe kerülnek, elkezd vegyes technikával dolgozni, mely megváltoztatja képeinek jellegét. Ez a világ jellemzően a háború előtt időszakra jellemző, legismertebb képe az </w:t>
+      </w:r>
+      <w:r>
+        <w:rPr>
+          <w:rFonts w:ascii="Palatino Linotype" w:hAnsi="Palatino Linotype"/>
+          <w:i/>
+          <w:sz w:val="24"/>
+          <w:szCs w:val="24"/>
+        </w:rPr>
+        <w:t>Aranykor</w:t>
+      </w:r>
+      <w:r>
+        <w:rPr>
+          <w:rFonts w:ascii="Palatino Linotype" w:hAnsi="Palatino Linotype"/>
+          <w:sz w:val="24"/>
+          <w:szCs w:val="24"/>
+        </w:rPr>
+        <w:t xml:space="preserve"> (1931) is ekkor készül. Miután Szentendrére költözik, a 30-as évek második felétől stílusa ismét változik, oldottabb, expresszívebb lesz, finom színvilágú, bensőséges tájképeket, önarcképeket fest. Azonban a háborúhoz közeledve lassan ezek is egyre melankolikusabbá válnak, pl.: </w:t>
+      </w:r>
+      <w:r>
+        <w:rPr>
+          <w:rFonts w:ascii="Palatino Linotype" w:hAnsi="Palatino Linotype"/>
+          <w:i/>
+          <w:sz w:val="24"/>
+          <w:szCs w:val="24"/>
+        </w:rPr>
+        <w:t xml:space="preserve">Vízió </w:t>
+      </w:r>
+      <w:r>
+        <w:rPr>
+          <w:rFonts w:ascii="Palatino Linotype" w:hAnsi="Palatino Linotype"/>
+          <w:sz w:val="24"/>
+          <w:szCs w:val="24"/>
+        </w:rPr>
+        <w:t>(1944).</w:t>
+      </w:r>
+    </w:p>
+    <w:p>
+      <w:pPr>
+        <w:spacing w:after="120" w:line="240" w:lineRule="auto"/>
+        <w:ind w:left="709" w:hanging="1"/>
+        <w:jc w:val="both"/>
+        <w:rPr>
+          <w:rFonts w:ascii="Palatino Linotype" w:hAnsi="Palatino Linotype"/>
+          <w:sz w:val="24"/>
+          <w:szCs w:val="24"/>
+        </w:rPr>
+      </w:pPr>
+      <w:hyperlink r:id="rId112" w:history="1">
+        <w:r>
+          <w:rPr>
+            <w:rStyle w:val="Hiperhivatkozs"/>
+            <w:rFonts w:ascii="Palatino Linotype" w:hAnsi="Palatino Linotype"/>
+            <w:sz w:val="24"/>
+            <w:szCs w:val="24"/>
+          </w:rPr>
+          <w:t>https://www.hung-art.hu/frames.html?/magyar/p/paizs_go/muvek/index.html</w:t>
+        </w:r>
+      </w:hyperlink>
+      <w:r>
+        <w:rPr>
+          <w:rFonts w:ascii="Palatino Linotype" w:hAnsi="Palatino Linotype"/>
+          <w:sz w:val="24"/>
+          <w:szCs w:val="24"/>
+        </w:rPr>
+        <w:t xml:space="preserve"> </w:t>
+      </w:r>
+      <w:hyperlink r:id="rId113" w:anchor="2" w:history="1">
+        <w:r>
+          <w:rPr>
+            <w:rStyle w:val="Hiperhivatkozs"/>
+            <w:rFonts w:ascii="Palatino Linotype" w:hAnsi="Palatino Linotype"/>
+            <w:sz w:val="24"/>
+            <w:szCs w:val="24"/>
+          </w:rPr>
+          <w:t>https://mek.oszk.hu/05400/05432/html/elemzes.htm#2</w:t>
+        </w:r>
+      </w:hyperlink>
+      <w:r>
+        <w:rPr>
+          <w:rFonts w:ascii="Palatino Linotype" w:hAnsi="Palatino Linotype"/>
+          <w:sz w:val="24"/>
+          <w:szCs w:val="24"/>
+        </w:rPr>
+        <w:t xml:space="preserve">, </w:t>
+      </w:r>
+      <w:hyperlink r:id="rId114" w:history="1">
+        <w:r>
+          <w:rPr>
+            <w:rStyle w:val="Hiperhivatkozs"/>
+            <w:rFonts w:ascii="Palatino Linotype" w:hAnsi="Palatino Linotype"/>
+            <w:sz w:val="24"/>
+            <w:szCs w:val="24"/>
+          </w:rPr>
+          <w:t>http://artmagazin.hu/artmagazin_hirek/ellesett_parbeszed_paizs_goebel_jeno_kiallitasan.643.html</w:t>
+        </w:r>
+      </w:hyperlink>
+    </w:p>
+    <w:p>
+      <w:pPr>
+        <w:spacing w:after="120" w:line="240" w:lineRule="auto"/>
+        <w:ind w:left="709" w:hanging="709"/>
+        <w:jc w:val="both"/>
+        <w:rPr>
+          <w:rFonts w:ascii="Palatino Linotype" w:hAnsi="Palatino Linotype"/>
+          <w:sz w:val="24"/>
+          <w:szCs w:val="24"/>
+        </w:rPr>
+      </w:pPr>
+      <w:r>
+        <w:rPr>
+          <w:rFonts w:ascii="Palatino Linotype" w:hAnsi="Palatino Linotype"/>
+          <w:b/>
+          <w:sz w:val="24"/>
+          <w:szCs w:val="24"/>
+        </w:rPr>
+        <w:t>27.</w:t>
+      </w:r>
+      <w:r>
+        <w:rPr>
+          <w:rFonts w:ascii="Palatino Linotype" w:hAnsi="Palatino Linotype"/>
+          <w:b/>
+          <w:sz w:val="24"/>
+          <w:szCs w:val="24"/>
+        </w:rPr>
+        <w:tab/>
+      </w:r>
+      <w:r>
+        <w:rPr>
+          <w:rFonts w:ascii="Palatino Linotype" w:hAnsi="Palatino Linotype"/>
+          <w:b/>
+          <w:sz w:val="24"/>
+          <w:szCs w:val="24"/>
+        </w:rPr>
+        <w:t>150 éve</w:t>
+      </w:r>
+      <w:r>
+        <w:rPr>
+          <w:rFonts w:ascii="Palatino Linotype" w:hAnsi="Palatino Linotype"/>
+          <w:sz w:val="24"/>
+          <w:szCs w:val="24"/>
+        </w:rPr>
+        <w:t xml:space="preserve"> született </w:t>
+      </w:r>
+      <w:r>
+        <w:rPr>
+          <w:rFonts w:ascii="Palatino Linotype" w:hAnsi="Palatino Linotype"/>
+          <w:b/>
+          <w:smallCaps/>
+          <w:sz w:val="24"/>
+          <w:szCs w:val="24"/>
+        </w:rPr>
+        <w:t>Almási Balogh Lóránd</w:t>
+      </w:r>
+      <w:r>
+        <w:rPr>
+          <w:rFonts w:ascii="Palatino Linotype" w:hAnsi="Palatino Linotype"/>
+          <w:sz w:val="24"/>
+          <w:szCs w:val="24"/>
+        </w:rPr>
+        <w:t xml:space="preserve"> (1869</w:t>
+      </w:r>
+      <w:r>
+        <w:rPr>
+          <w:rFonts w:ascii="Palatino Linotype" w:hAnsi="Palatino Linotype"/>
+          <w:sz w:val="24"/>
+          <w:szCs w:val="24"/>
+        </w:rPr>
+        <w:t>–</w:t>
+      </w:r>
+      <w:r>
+        <w:rPr>
+          <w:rFonts w:ascii="Palatino Linotype" w:hAnsi="Palatino Linotype"/>
+          <w:sz w:val="24"/>
+          <w:szCs w:val="24"/>
+        </w:rPr>
+        <w:t xml:space="preserve">1945) építész, a magyar szecesszió kevésbé ismert alakja. A József Műegyetemen 1897-ben szerzett mérnöki oklevelet, ezután európai tanulmányútra indult. Lechner Ödön és Alpár Ignác irodájában dolgozott, 1900-1926 között a budapesti Iparművészeti Iskola tanára volt. Több szaklapban publikált, de más művészeti ágakban is alkotott, festett, vígjátékot szerzett. Az I. világháború előtt több főúri kastélyt tervezett, de legismertebb, ma is jó állapotban álló épületei az </w:t>
+      </w:r>
+      <w:r>
+        <w:rPr>
+          <w:rFonts w:ascii="Palatino Linotype" w:hAnsi="Palatino Linotype"/>
+          <w:i/>
+          <w:sz w:val="24"/>
+          <w:szCs w:val="24"/>
+        </w:rPr>
+        <w:t>óbudai gá</w:t>
+      </w:r>
+      <w:r>
+        <w:rPr>
+          <w:rFonts w:ascii="Palatino Linotype" w:hAnsi="Palatino Linotype"/>
+          <w:i/>
+          <w:sz w:val="24"/>
+          <w:szCs w:val="24"/>
+        </w:rPr>
+        <w:t>zgyár munkás</w:t>
+      </w:r>
+      <w:r>
+        <w:rPr>
+          <w:rFonts w:ascii="Palatino Linotype" w:hAnsi="Palatino Linotype"/>
+          <w:i/>
+          <w:sz w:val="24"/>
+          <w:szCs w:val="24"/>
+        </w:rPr>
+        <w:t xml:space="preserve">telep </w:t>
+      </w:r>
+      <w:r>
+        <w:rPr>
+          <w:rFonts w:ascii="Palatino Linotype" w:hAnsi="Palatino Linotype"/>
+          <w:sz w:val="24"/>
+          <w:szCs w:val="24"/>
+        </w:rPr>
+        <w:t>épületei</w:t>
+      </w:r>
+      <w:r>
+        <w:rPr>
+          <w:rFonts w:ascii="Palatino Linotype" w:hAnsi="Palatino Linotype"/>
+          <w:sz w:val="24"/>
+          <w:szCs w:val="24"/>
+        </w:rPr>
+        <w:t xml:space="preserve"> (1914). A szecessziós formajegyekkel rendelkező házak nagyon különbözőek, annak ellenére, hogy egységet alkotnak. A telepen összesen 66 földszintes, 40 egyemeletes munkáslakóházat és 4 középületet tervezett. A korra jellemző munkástelep</w:t>
+      </w:r>
+      <w:r>
+        <w:rPr>
+          <w:rFonts w:ascii="Palatino Linotype" w:hAnsi="Palatino Linotype"/>
+          <w:sz w:val="24"/>
+          <w:szCs w:val="24"/>
+        </w:rPr>
+        <w:t>-</w:t>
+      </w:r>
+      <w:r>
+        <w:rPr>
+          <w:rFonts w:ascii="Palatino Linotype" w:hAnsi="Palatino Linotype"/>
+          <w:sz w:val="24"/>
+          <w:szCs w:val="24"/>
+        </w:rPr>
+        <w:t>építés (pl.: kispesti Wekerle-lakótelep Kós Károly tervei alapján) nagyon sikeresen, közösséget alkotva</w:t>
+      </w:r>
+      <w:r>
+        <w:rPr>
+          <w:rFonts w:ascii="Palatino Linotype" w:eastAsia="Times New Roman" w:hAnsi="Palatino Linotype" w:cs="Times New Roman"/>
+          <w:color w:val="000000"/>
+          <w:sz w:val="24"/>
+          <w:szCs w:val="24"/>
+          <w:lang w:eastAsia="hu-HU"/>
+        </w:rPr>
+        <w:t xml:space="preserve"> </w:t>
+      </w:r>
+      <w:r>
+        <w:rPr>
+          <w:rFonts w:ascii="Palatino Linotype" w:hAnsi="Palatino Linotype"/>
+          <w:sz w:val="24"/>
+          <w:szCs w:val="24"/>
+        </w:rPr>
+        <w:t xml:space="preserve">tartotta egyben az ott élő, vidékről feltelepült munkásréteget. Egyúttal nagyon jó életminőséget is jelentett számukra a kis kertes ház, szemben a belvárosi szűk bérházakkal. 1911-12 között épült tervei alapján a </w:t>
+      </w:r>
+      <w:r>
+        <w:rPr>
+          <w:rFonts w:ascii="Palatino Linotype" w:hAnsi="Palatino Linotype"/>
+          <w:i/>
+          <w:sz w:val="24"/>
+          <w:szCs w:val="24"/>
+        </w:rPr>
+        <w:t>Horváth Mihály téri községi pedagógiai szeminárium, iskola és óvoda</w:t>
+      </w:r>
+      <w:r>
+        <w:rPr>
+          <w:rFonts w:ascii="Palatino Linotype" w:hAnsi="Palatino Linotype"/>
+          <w:sz w:val="24"/>
+          <w:szCs w:val="24"/>
+        </w:rPr>
+        <w:t xml:space="preserve">, mely napjainkban a Fazekas Gimnázium épülete. </w:t>
+      </w:r>
+    </w:p>
+    <w:p>
+      <w:pPr>
+        <w:spacing w:after="120" w:line="240" w:lineRule="auto"/>
+        <w:ind w:left="709" w:hanging="1"/>
+        <w:jc w:val="both"/>
+        <w:rPr>
+          <w:rFonts w:ascii="Palatino Linotype" w:hAnsi="Palatino Linotype"/>
+          <w:sz w:val="24"/>
+          <w:szCs w:val="24"/>
+        </w:rPr>
+      </w:pPr>
+      <w:hyperlink r:id="rId115" w:history="1">
+        <w:r>
+          <w:rPr>
+            <w:rStyle w:val="Hiperhivatkozs"/>
+            <w:rFonts w:ascii="Palatino Linotype" w:hAnsi="Palatino Linotype"/>
+            <w:sz w:val="24"/>
+            <w:szCs w:val="24"/>
+          </w:rPr>
+          <w:t>https://obudaianziksz.hu/a</w:t>
+        </w:r>
+        <w:r>
+          <w:rPr>
+            <w:rStyle w:val="Hiperhivatkozs"/>
+            <w:rFonts w:ascii="Palatino Linotype" w:hAnsi="Palatino Linotype"/>
+            <w:sz w:val="24"/>
+            <w:szCs w:val="24"/>
+          </w:rPr>
+          <w:t>z</w:t>
+        </w:r>
+        <w:r>
+          <w:rPr>
+            <w:rStyle w:val="Hiperhivatkozs"/>
+            <w:rFonts w:ascii="Palatino Linotype" w:hAnsi="Palatino Linotype"/>
+            <w:sz w:val="24"/>
+            <w:szCs w:val="24"/>
+          </w:rPr>
+          <w:t>-ittfelejtett-kolonia/</w:t>
+        </w:r>
+      </w:hyperlink>
+      <w:r>
+        <w:rPr>
+          <w:rFonts w:ascii="Palatino Linotype" w:hAnsi="Palatino Linotype"/>
+          <w:sz w:val="24"/>
+          <w:szCs w:val="24"/>
+        </w:rPr>
+        <w:t xml:space="preserve"> </w:t>
+      </w:r>
+      <w:hyperlink r:id="rId116" w:history="1">
+        <w:r>
+          <w:rPr>
+            <w:rStyle w:val="Hiperhivatkozs"/>
+            <w:rFonts w:ascii="Palatino Linotype" w:hAnsi="Palatino Linotype"/>
+            <w:sz w:val="24"/>
+            <w:szCs w:val="24"/>
+          </w:rPr>
+          <w:t>http://www.kiter</w:t>
+        </w:r>
+        <w:r>
+          <w:rPr>
+            <w:rStyle w:val="Hiperhivatkozs"/>
+            <w:rFonts w:ascii="Palatino Linotype" w:hAnsi="Palatino Linotype"/>
+            <w:sz w:val="24"/>
+            <w:szCs w:val="24"/>
+          </w:rPr>
+          <w:t>v</w:t>
+        </w:r>
+        <w:r>
+          <w:rPr>
+            <w:rStyle w:val="Hiperhivatkozs"/>
+            <w:rFonts w:ascii="Palatino Linotype" w:hAnsi="Palatino Linotype"/>
+            <w:sz w:val="24"/>
+            <w:szCs w:val="24"/>
+          </w:rPr>
+          <w:t>ezte.hu/tervezok/balogh-lorand/</w:t>
+        </w:r>
+      </w:hyperlink>
+      <w:r>
+        <w:rPr>
+          <w:rFonts w:ascii="Palatino Linotype" w:hAnsi="Palatino Linotype"/>
+          <w:sz w:val="24"/>
+          <w:szCs w:val="24"/>
+        </w:rPr>
+        <w:t xml:space="preserve"> </w:t>
+      </w:r>
+      <w:bookmarkStart w:id="0" w:name="_GoBack"/>
+      <w:bookmarkEnd w:id="0"/>
+    </w:p>
+    <w:p>
+      <w:pPr>
+        <w:rPr>
+          <w:b/>
+          <w:sz w:val="24"/>
+          <w:szCs w:val="24"/>
+        </w:rPr>
+      </w:pPr>
+    </w:p>
+    <w:p>
+      <w:pPr>
+        <w:spacing w:after="120" w:line="240" w:lineRule="auto"/>
+        <w:ind w:left="709" w:hanging="709"/>
+        <w:jc w:val="both"/>
+        <w:rPr>
+          <w:rFonts w:ascii="Palatino Linotype" w:hAnsi="Palatino Linotype" w:cs="Times New Roman"/>
+          <w:sz w:val="24"/>
+          <w:szCs w:val="24"/>
+        </w:rPr>
+      </w:pPr>
+    </w:p>
+    <w:p>
+      <w:pPr>
         <w:spacing w:line="240" w:lineRule="auto"/>
         <w:jc w:val="center"/>
         <w:rPr>
@@ -37601,7 +38361,7 @@
           <w:sz w:val="24"/>
           <w:szCs w:val="24"/>
         </w:rPr>
-        <w:t>október</w:t>
+        <w:t>november</w:t>
       </w:r>
       <w:r>
         <w:rPr>
@@ -37623,7 +38383,7 @@
           <w:szCs w:val="24"/>
         </w:rPr>
         <w:sectPr>
-          <w:headerReference w:type="default" r:id="rId110"/>
+          <w:headerReference w:type="default" r:id="rId117"/>
           <w:pgSz w:w="11906" w:h="16838"/>
           <w:pgMar w:top="1417" w:right="1417" w:bottom="1417" w:left="1417" w:header="708" w:footer="708" w:gutter="0"/>
           <w:cols w:space="708"/>
@@ -38049,7 +38809,7 @@
           <w:szCs w:val="24"/>
         </w:rPr>
         <w:sectPr>
-          <w:headerReference w:type="default" r:id="rId111"/>
+          <w:headerReference w:type="default" r:id="rId118"/>
           <w:pgSz w:w="11906" w:h="16838"/>
           <w:pgMar w:top="1417" w:right="1417" w:bottom="1417" w:left="1417" w:header="708" w:footer="708" w:gutter="0"/>
           <w:cols w:space="708"/>
@@ -38067,8 +38827,8 @@
       </w:pPr>
     </w:p>
     <w:sectPr>
-      <w:headerReference w:type="default" r:id="rId112"/>
-      <w:footerReference w:type="default" r:id="rId113"/>
+      <w:headerReference w:type="default" r:id="rId119"/>
+      <w:footerReference w:type="default" r:id="rId120"/>
       <w:pgSz w:w="11906" w:h="16838"/>
       <w:pgMar w:top="1417" w:right="1983" w:bottom="1417" w:left="2410" w:header="708" w:footer="708" w:gutter="0"/>
       <w:cols w:space="708"/>
@@ -38254,7 +39014,7 @@
             <w:rFonts w:ascii="Bradley Hand ITC" w:hAnsi="Bradley Hand ITC"/>
             <w:noProof/>
           </w:rPr>
-          <w:t>47</w:t>
+          <w:t>60</w:t>
         </w:r>
         <w:r>
           <w:rPr>
@@ -43302,7 +44062,7 @@
 </file>
 
 <file path=customXml/itemProps1.xml><?xml version="1.0" encoding="utf-8"?>
-<ds:datastoreItem xmlns:ds="http://schemas.openxmlformats.org/officeDocument/2006/customXml" ds:itemID="{74E843B2-E145-47ED-87E1-58F4EA2F84F7}">
+<ds:datastoreItem xmlns:ds="http://schemas.openxmlformats.org/officeDocument/2006/customXml" ds:itemID="{0E59F938-CE23-4B79-8827-92706FB30FF2}">
   <ds:schemaRefs>
     <ds:schemaRef ds:uri="http://schemas.openxmlformats.org/officeDocument/2006/bibliography"/>
   </ds:schemaRefs>

</xml_diff>